<commit_message>
Site updated: 2018-11-14 11:14:26
</commit_message>
<xml_diff>
--- a/about/about_me.docx
+++ b/about/about_me.docx
@@ -204,31 +204,7 @@
                             <w:sz w:val="18"/>
                             <w:szCs w:val="18"/>
                           </w:rPr>
-                          <w:t>姓</w:t>
-                        </w:r>
-                        <w:r>
-                          <w:rPr>
-                            <w:color w:val="000000"/>
-                            <w:sz w:val="18"/>
-                            <w:szCs w:val="18"/>
-                          </w:rPr>
-                          <w:t>    </w:t>
-                        </w:r>
-                        <w:r>
-                          <w:rPr>
-                            <w:color w:val="000000"/>
-                            <w:sz w:val="18"/>
-                            <w:szCs w:val="18"/>
-                          </w:rPr>
-                          <w:t>名：</w:t>
-                        </w:r>
-                        <w:r>
-                          <w:rPr>
-                            <w:color w:val="000000"/>
-                            <w:sz w:val="18"/>
-                            <w:szCs w:val="18"/>
-                          </w:rPr>
-                          <w:t xml:space="preserve"> </w:t>
+                          <w:t xml:space="preserve">姓    名： </w:t>
                         </w:r>
                       </w:p>
                     </w:tc>
@@ -251,15 +227,7 @@
                             <w:sz w:val="18"/>
                             <w:szCs w:val="18"/>
                           </w:rPr>
-                          <w:t>杨凯</w:t>
-                        </w:r>
-                        <w:r>
-                          <w:rPr>
-                            <w:color w:val="000000"/>
-                            <w:sz w:val="18"/>
-                            <w:szCs w:val="18"/>
-                          </w:rPr>
-                          <w:t xml:space="preserve"> </w:t>
+                          <w:t xml:space="preserve">杨凯 </w:t>
                         </w:r>
                       </w:p>
                     </w:tc>
@@ -282,31 +250,7 @@
                             <w:sz w:val="18"/>
                             <w:szCs w:val="18"/>
                           </w:rPr>
-                          <w:t>性</w:t>
-                        </w:r>
-                        <w:r>
-                          <w:rPr>
-                            <w:color w:val="000000"/>
-                            <w:sz w:val="18"/>
-                            <w:szCs w:val="18"/>
-                          </w:rPr>
-                          <w:t>    </w:t>
-                        </w:r>
-                        <w:r>
-                          <w:rPr>
-                            <w:color w:val="000000"/>
-                            <w:sz w:val="18"/>
-                            <w:szCs w:val="18"/>
-                          </w:rPr>
-                          <w:t>别：</w:t>
-                        </w:r>
-                        <w:r>
-                          <w:rPr>
-                            <w:color w:val="000000"/>
-                            <w:sz w:val="18"/>
-                            <w:szCs w:val="18"/>
-                          </w:rPr>
-                          <w:t xml:space="preserve"> </w:t>
+                          <w:t xml:space="preserve">性    别： </w:t>
                         </w:r>
                       </w:p>
                     </w:tc>
@@ -380,55 +324,7 @@
                             <w:sz w:val="18"/>
                             <w:szCs w:val="18"/>
                           </w:rPr>
-                          <w:t>1988</w:t>
-                        </w:r>
-                        <w:r>
-                          <w:rPr>
-                            <w:color w:val="000000"/>
-                            <w:sz w:val="18"/>
-                            <w:szCs w:val="18"/>
-                          </w:rPr>
-                          <w:t>年</w:t>
-                        </w:r>
-                        <w:r>
-                          <w:rPr>
-                            <w:color w:val="000000"/>
-                            <w:sz w:val="18"/>
-                            <w:szCs w:val="18"/>
-                          </w:rPr>
-                          <w:t>8</w:t>
-                        </w:r>
-                        <w:r>
-                          <w:rPr>
-                            <w:color w:val="000000"/>
-                            <w:sz w:val="18"/>
-                            <w:szCs w:val="18"/>
-                          </w:rPr>
-                          <w:t>月</w:t>
-                        </w:r>
-                        <w:r>
-                          <w:rPr>
-                            <w:color w:val="000000"/>
-                            <w:sz w:val="18"/>
-                            <w:szCs w:val="18"/>
-                          </w:rPr>
-                          <w:t xml:space="preserve"> 1</w:t>
-                        </w:r>
-                        <w:r>
-                          <w:rPr>
-                            <w:color w:val="000000"/>
-                            <w:sz w:val="18"/>
-                            <w:szCs w:val="18"/>
-                          </w:rPr>
-                          <w:t>日</w:t>
-                        </w:r>
-                        <w:r>
-                          <w:rPr>
-                            <w:color w:val="000000"/>
-                            <w:sz w:val="18"/>
-                            <w:szCs w:val="18"/>
-                          </w:rPr>
-                          <w:t xml:space="preserve"> </w:t>
+                          <w:t xml:space="preserve">1988年8月 1日 </w:t>
                         </w:r>
                       </w:p>
                     </w:tc>
@@ -451,47 +347,7 @@
                             <w:sz w:val="18"/>
                             <w:szCs w:val="18"/>
                           </w:rPr>
-                          <w:t>居</w:t>
-                        </w:r>
-                        <w:r>
-                          <w:rPr>
-                            <w:color w:val="000000"/>
-                            <w:sz w:val="18"/>
-                            <w:szCs w:val="18"/>
-                          </w:rPr>
-                          <w:t> </w:t>
-                        </w:r>
-                        <w:r>
-                          <w:rPr>
-                            <w:color w:val="000000"/>
-                            <w:sz w:val="18"/>
-                            <w:szCs w:val="18"/>
-                          </w:rPr>
-                          <w:t>住</w:t>
-                        </w:r>
-                        <w:r>
-                          <w:rPr>
-                            <w:color w:val="000000"/>
-                            <w:sz w:val="18"/>
-                            <w:szCs w:val="18"/>
-                          </w:rPr>
-                          <w:t> </w:t>
-                        </w:r>
-                        <w:r>
-                          <w:rPr>
-                            <w:color w:val="000000"/>
-                            <w:sz w:val="18"/>
-                            <w:szCs w:val="18"/>
-                          </w:rPr>
-                          <w:t>地：</w:t>
-                        </w:r>
-                        <w:r>
-                          <w:rPr>
-                            <w:color w:val="000000"/>
-                            <w:sz w:val="18"/>
-                            <w:szCs w:val="18"/>
-                          </w:rPr>
-                          <w:t xml:space="preserve"> </w:t>
+                          <w:t xml:space="preserve">居 住 地： </w:t>
                         </w:r>
                       </w:p>
                     </w:tc>
@@ -514,23 +370,7 @@
                             <w:sz w:val="18"/>
                             <w:szCs w:val="18"/>
                           </w:rPr>
-                          <w:t>北京</w:t>
-                        </w:r>
-                        <w:r>
-                          <w:rPr>
-                            <w:color w:val="000000"/>
-                            <w:sz w:val="18"/>
-                            <w:szCs w:val="18"/>
-                          </w:rPr>
-                          <w:t>-</w:t>
-                        </w:r>
-                        <w:r>
-                          <w:rPr>
-                            <w:color w:val="000000"/>
-                            <w:sz w:val="18"/>
-                            <w:szCs w:val="18"/>
-                          </w:rPr>
-                          <w:t>海淀区</w:t>
+                          <w:t>北京-海淀区</w:t>
                         </w:r>
                       </w:p>
                     </w:tc>
@@ -663,31 +503,7 @@
                             <w:sz w:val="18"/>
                             <w:szCs w:val="18"/>
                           </w:rPr>
-                          <w:t>手</w:t>
-                        </w:r>
-                        <w:r>
-                          <w:rPr>
-                            <w:color w:val="000000"/>
-                            <w:sz w:val="18"/>
-                            <w:szCs w:val="18"/>
-                          </w:rPr>
-                          <w:t>    </w:t>
-                        </w:r>
-                        <w:r>
-                          <w:rPr>
-                            <w:color w:val="000000"/>
-                            <w:sz w:val="18"/>
-                            <w:szCs w:val="18"/>
-                          </w:rPr>
-                          <w:t>机：</w:t>
-                        </w:r>
-                        <w:r>
-                          <w:rPr>
-                            <w:color w:val="000000"/>
-                            <w:sz w:val="18"/>
-                            <w:szCs w:val="18"/>
-                          </w:rPr>
-                          <w:t xml:space="preserve"> </w:t>
+                          <w:t xml:space="preserve">手    机： </w:t>
                         </w:r>
                       </w:p>
                     </w:tc>
@@ -786,15 +602,7 @@
                             <w:sz w:val="18"/>
                             <w:szCs w:val="18"/>
                           </w:rPr>
-                          <w:t>个人主页：</w:t>
-                        </w:r>
-                        <w:r>
-                          <w:rPr>
-                            <w:color w:val="000000"/>
-                            <w:sz w:val="18"/>
-                            <w:szCs w:val="18"/>
-                          </w:rPr>
-                          <w:t xml:space="preserve"> </w:t>
+                          <w:t xml:space="preserve">个人主页： </w:t>
                         </w:r>
                       </w:p>
                     </w:tc>
@@ -815,13 +623,7 @@
                           <w:rPr>
                             <w:rFonts w:hint="eastAsia"/>
                           </w:rPr>
-                          <w:t>http://</w:t>
-                        </w:r>
-                        <w:r>
-                          <w:rPr>
-                            <w:rFonts w:hint="eastAsia"/>
-                          </w:rPr>
-                          <w:t>ithack.github.io</w:t>
+                          <w:t>http://ithack.github.io</w:t>
                         </w:r>
                       </w:p>
                     </w:tc>
@@ -957,27 +759,7 @@
                       <w:szCs w:val="18"/>
                       <w:shd w:val="clear" w:color="auto" w:fill="FFFFFF"/>
                     </w:rPr>
-                    <w:t>对互联网产品和</w:t>
-                  </w:r>
-                  <w:r>
-                    <w:rPr>
-                      <w:rFonts w:asciiTheme="minorEastAsia" w:eastAsiaTheme="minorEastAsia" w:hAnsiTheme="minorEastAsia" w:cstheme="minorEastAsia" w:hint="eastAsia"/>
-                      <w:color w:val="333333"/>
-                      <w:sz w:val="18"/>
-                      <w:szCs w:val="18"/>
-                      <w:shd w:val="clear" w:color="auto" w:fill="FFFFFF"/>
-                    </w:rPr>
-                    <w:t>web</w:t>
-                  </w:r>
-                  <w:r>
-                    <w:rPr>
-                      <w:rFonts w:asciiTheme="minorEastAsia" w:eastAsiaTheme="minorEastAsia" w:hAnsiTheme="minorEastAsia" w:cstheme="minorEastAsia" w:hint="eastAsia"/>
-                      <w:color w:val="333333"/>
-                      <w:sz w:val="18"/>
-                      <w:szCs w:val="18"/>
-                      <w:shd w:val="clear" w:color="auto" w:fill="FFFFFF"/>
-                    </w:rPr>
-                    <w:t>技术有强烈兴趣，能不断学习业界最新技术，喜欢创新，愿意不断尝试新方法；</w:t>
+                    <w:t>对互联网产品和web技术有强烈兴趣，能不断学习业界最新技术，喜欢创新，愿意不断尝试新方法；</w:t>
                   </w:r>
                   <w:r>
                     <w:rPr>
@@ -988,15 +770,6 @@
                       <w:shd w:val="clear" w:color="auto" w:fill="FFFFFF"/>
                     </w:rPr>
                     <w:br/>
-                  </w:r>
-                  <w:r>
-                    <w:rPr>
-                      <w:rFonts w:asciiTheme="minorEastAsia" w:eastAsiaTheme="minorEastAsia" w:hAnsiTheme="minorEastAsia" w:cstheme="minorEastAsia" w:hint="eastAsia"/>
-                      <w:color w:val="333333"/>
-                      <w:sz w:val="18"/>
-                      <w:szCs w:val="18"/>
-                      <w:shd w:val="clear" w:color="auto" w:fill="FFFFFF"/>
-                    </w:rPr>
                     <w:t>踏实能干，性格和善，有较好的团队协作和沟通能力，由强烈的责任心；</w:t>
                   </w:r>
                   <w:r>
@@ -1008,15 +781,6 @@
                       <w:shd w:val="clear" w:color="auto" w:fill="FFFFFF"/>
                     </w:rPr>
                     <w:br/>
-                  </w:r>
-                  <w:r>
-                    <w:rPr>
-                      <w:rFonts w:asciiTheme="minorEastAsia" w:eastAsiaTheme="minorEastAsia" w:hAnsiTheme="minorEastAsia" w:cstheme="minorEastAsia" w:hint="eastAsia"/>
-                      <w:color w:val="333333"/>
-                      <w:sz w:val="18"/>
-                      <w:szCs w:val="18"/>
-                      <w:shd w:val="clear" w:color="auto" w:fill="FFFFFF"/>
-                    </w:rPr>
                     <w:t>学习和适应能力强，头脑灵活，具有和好的团队合作精神和交流能力</w:t>
                   </w:r>
                   <w:r>
@@ -1108,23 +872,7 @@
                             <w:sz w:val="18"/>
                             <w:szCs w:val="18"/>
                           </w:rPr>
-                          <w:t>熟悉</w:t>
-                        </w:r>
-                        <w:r>
-                          <w:rPr>
-                            <w:color w:val="000000"/>
-                            <w:sz w:val="18"/>
-                            <w:szCs w:val="18"/>
-                          </w:rPr>
-                          <w:t>Web</w:t>
-                        </w:r>
-                        <w:r>
-                          <w:rPr>
-                            <w:color w:val="000000"/>
-                            <w:sz w:val="18"/>
-                            <w:szCs w:val="18"/>
-                          </w:rPr>
-                          <w:t>前端技术，</w:t>
+                          <w:t>熟悉Web前端技术，</w:t>
                         </w:r>
                         <w:r>
                           <w:rPr>
@@ -1141,15 +889,7 @@
                             <w:sz w:val="18"/>
                             <w:szCs w:val="18"/>
                           </w:rPr>
-                          <w:t>HTML/CSS</w:t>
-                        </w:r>
-                        <w:r>
-                          <w:rPr>
-                            <w:color w:val="000000"/>
-                            <w:sz w:val="18"/>
-                            <w:szCs w:val="18"/>
-                          </w:rPr>
-                          <w:t>，精通浏览器兼容技术；</w:t>
+                          <w:t>HTML/CSS，精通浏览器兼容技术；</w:t>
                         </w:r>
                         <w:r>
                           <w:rPr>
@@ -1166,31 +906,7 @@
                             <w:sz w:val="18"/>
                             <w:szCs w:val="18"/>
                           </w:rPr>
-                          <w:t>HTML5</w:t>
-                        </w:r>
-                        <w:r>
-                          <w:rPr>
-                            <w:color w:val="000000"/>
-                            <w:sz w:val="18"/>
-                            <w:szCs w:val="18"/>
-                          </w:rPr>
-                          <w:t>，</w:t>
-                        </w:r>
-                        <w:r>
-                          <w:rPr>
-                            <w:color w:val="000000"/>
-                            <w:sz w:val="18"/>
-                            <w:szCs w:val="18"/>
-                          </w:rPr>
-                          <w:t>CSS3</w:t>
-                        </w:r>
-                        <w:r>
-                          <w:rPr>
-                            <w:color w:val="000000"/>
-                            <w:sz w:val="18"/>
-                            <w:szCs w:val="18"/>
-                          </w:rPr>
-                          <w:t>基础知识</w:t>
+                          <w:t>HTML5，CSS3基础知识</w:t>
                         </w:r>
                         <w:r>
                           <w:rPr>
@@ -1295,16 +1011,7 @@
                             <w:sz w:val="18"/>
                             <w:szCs w:val="18"/>
                           </w:rPr>
-                          <w:t>进行项目开发</w:t>
-                        </w:r>
-                        <w:r>
-                          <w:rPr>
-                            <w:rFonts w:hint="eastAsia"/>
-                            <w:color w:val="000000"/>
-                            <w:sz w:val="18"/>
-                            <w:szCs w:val="18"/>
-                          </w:rPr>
-                          <w:t>;</w:t>
+                          <w:t>进行项目开发;</w:t>
                         </w:r>
                       </w:p>
                       <w:p>
@@ -1329,8 +1036,9 @@
                             <w:sz w:val="18"/>
                             <w:szCs w:val="18"/>
                           </w:rPr>
-                          <w:t>项目开发用过</w:t>
-                        </w:r>
+                          <w:t>项目开发用过VUE、React、</w:t>
+                        </w:r>
+                        <w:proofErr w:type="spellStart"/>
                         <w:r>
                           <w:rPr>
                             <w:rFonts w:hint="eastAsia"/>
@@ -1338,8 +1046,9 @@
                             <w:sz w:val="18"/>
                             <w:szCs w:val="18"/>
                           </w:rPr>
-                          <w:t>VUE</w:t>
-                        </w:r>
+                          <w:t>avalon</w:t>
+                        </w:r>
+                        <w:proofErr w:type="spellEnd"/>
                         <w:r>
                           <w:rPr>
                             <w:rFonts w:hint="eastAsia"/>
@@ -1349,6 +1058,7 @@
                           </w:rPr>
                           <w:t>、</w:t>
                         </w:r>
+                        <w:proofErr w:type="spellStart"/>
                         <w:r>
                           <w:rPr>
                             <w:rFonts w:hint="eastAsia"/>
@@ -1356,8 +1066,9 @@
                             <w:sz w:val="18"/>
                             <w:szCs w:val="18"/>
                           </w:rPr>
-                          <w:t>React</w:t>
-                        </w:r>
+                          <w:t>nodejs</w:t>
+                        </w:r>
+                        <w:proofErr w:type="spellEnd"/>
                         <w:r>
                           <w:rPr>
                             <w:rFonts w:hint="eastAsia"/>
@@ -1365,92 +1076,7 @@
                             <w:sz w:val="18"/>
                             <w:szCs w:val="18"/>
                           </w:rPr>
-                          <w:t>、</w:t>
-                        </w:r>
-                        <w:proofErr w:type="spellStart"/>
-                        <w:r>
-                          <w:rPr>
-                            <w:rFonts w:hint="eastAsia"/>
-                            <w:color w:val="000000" w:themeColor="text1"/>
-                            <w:sz w:val="18"/>
-                            <w:szCs w:val="18"/>
-                          </w:rPr>
-                          <w:t>avalon</w:t>
-                        </w:r>
-                        <w:proofErr w:type="spellEnd"/>
-                        <w:r>
-                          <w:rPr>
-                            <w:rFonts w:hint="eastAsia"/>
-                            <w:color w:val="000000" w:themeColor="text1"/>
-                            <w:sz w:val="18"/>
-                            <w:szCs w:val="18"/>
-                          </w:rPr>
-                          <w:t>、</w:t>
-                        </w:r>
-                        <w:proofErr w:type="spellStart"/>
-                        <w:r>
-                          <w:rPr>
-                            <w:rFonts w:hint="eastAsia"/>
-                            <w:color w:val="000000" w:themeColor="text1"/>
-                            <w:sz w:val="18"/>
-                            <w:szCs w:val="18"/>
-                          </w:rPr>
-                          <w:t>nodejs</w:t>
-                        </w:r>
-                        <w:proofErr w:type="spellEnd"/>
-                        <w:r>
-                          <w:rPr>
-                            <w:rFonts w:hint="eastAsia"/>
-                            <w:color w:val="000000" w:themeColor="text1"/>
-                            <w:sz w:val="18"/>
-                            <w:szCs w:val="18"/>
-                          </w:rPr>
-                          <w:t>、</w:t>
-                        </w:r>
-                        <w:r>
-                          <w:rPr>
-                            <w:rFonts w:hint="eastAsia"/>
-                            <w:color w:val="000000" w:themeColor="text1"/>
-                            <w:sz w:val="18"/>
-                            <w:szCs w:val="18"/>
-                          </w:rPr>
-                          <w:t>w</w:t>
-                        </w:r>
-                        <w:r>
-                          <w:rPr>
-                            <w:rFonts w:hint="eastAsia"/>
-                            <w:color w:val="000000" w:themeColor="text1"/>
-                            <w:sz w:val="18"/>
-                            <w:szCs w:val="18"/>
-                          </w:rPr>
-                          <w:t>ebpack</w:t>
-                        </w:r>
-                        <w:r>
-                          <w:rPr>
-                            <w:rFonts w:hint="eastAsia"/>
-                            <w:color w:val="000000" w:themeColor="text1"/>
-                            <w:sz w:val="18"/>
-                            <w:szCs w:val="18"/>
-                          </w:rPr>
-                          <w:t>自动化工具和框架</w:t>
-                        </w:r>
-                        <w:r>
-                          <w:rPr>
-                            <w:rFonts w:hint="eastAsia"/>
-                            <w:color w:val="000000" w:themeColor="text1"/>
-                            <w:sz w:val="18"/>
-                            <w:szCs w:val="18"/>
-                          </w:rPr>
-                          <w:t>进行项目开发</w:t>
-                        </w:r>
-                        <w:r>
-                          <w:rPr>
-                            <w:rFonts w:hint="eastAsia"/>
-                            <w:color w:val="000000" w:themeColor="text1"/>
-                            <w:sz w:val="18"/>
-                            <w:szCs w:val="18"/>
-                          </w:rPr>
-                          <w:t>；</w:t>
+                          <w:t>、webpack自动化工具和框架进行项目开发；</w:t>
                         </w:r>
                       </w:p>
                       <w:p>
@@ -1475,25 +1101,7 @@
                             <w:sz w:val="18"/>
                             <w:szCs w:val="18"/>
                           </w:rPr>
-                          <w:t>使用</w:t>
-                        </w:r>
-                        <w:r>
-                          <w:rPr>
-                            <w:rFonts w:hint="eastAsia"/>
-                            <w:color w:val="000000"/>
-                            <w:sz w:val="18"/>
-                            <w:szCs w:val="18"/>
-                          </w:rPr>
-                          <w:t>git</w:t>
-                        </w:r>
-                        <w:r>
-                          <w:rPr>
-                            <w:rFonts w:hint="eastAsia"/>
-                            <w:color w:val="000000"/>
-                            <w:sz w:val="18"/>
-                            <w:szCs w:val="18"/>
-                          </w:rPr>
-                          <w:t>或</w:t>
+                          <w:t>使用git或</w:t>
                         </w:r>
                         <w:proofErr w:type="spellStart"/>
                         <w:r>
@@ -1658,7 +1266,27 @@
                             <w:sz w:val="18"/>
                             <w:szCs w:val="18"/>
                           </w:rPr>
-                          <w:t xml:space="preserve"> /3--至今： </w:t>
+                          <w:t xml:space="preserve"> /</w:t>
+                        </w:r>
+                        <w:r>
+                          <w:rPr>
+                            <w:b/>
+                            <w:bCs/>
+                            <w:color w:val="000000"/>
+                            <w:sz w:val="18"/>
+                            <w:szCs w:val="18"/>
+                          </w:rPr>
+                          <w:t>11</w:t>
+                        </w:r>
+                        <w:r>
+                          <w:rPr>
+                            <w:b/>
+                            <w:bCs/>
+                            <w:color w:val="000000"/>
+                            <w:sz w:val="18"/>
+                            <w:szCs w:val="18"/>
+                          </w:rPr>
+                          <w:t xml:space="preserve">--至今： </w:t>
                         </w:r>
                         <w:r>
                           <w:rPr>
@@ -1798,17 +1426,10 @@
                             <w:sz w:val="18"/>
                             <w:szCs w:val="18"/>
                           </w:rPr>
-                          <w:t>负责全球购，陪伴计划项目研发</w:t>
-                        </w:r>
-                        <w:r>
-                          <w:rPr>
-                            <w:rFonts w:hint="eastAsia"/>
-                            <w:color w:val="000000"/>
-                            <w:sz w:val="18"/>
-                            <w:szCs w:val="18"/>
-                          </w:rPr>
-                          <w:t>；</w:t>
-                        </w:r>
+                          <w:t>负责全球购，陪伴计划项目研发；</w:t>
+                        </w:r>
+                        <w:bookmarkStart w:id="0" w:name="_GoBack"/>
+                        <w:bookmarkEnd w:id="0"/>
                       </w:p>
                       <w:p>
                         <w:pPr>
@@ -1818,7 +1439,6 @@
                           </w:numPr>
                           <w:spacing w:line="320" w:lineRule="atLeast"/>
                           <w:rPr>
-                            <w:rFonts w:hint="eastAsia"/>
                             <w:color w:val="000000"/>
                             <w:sz w:val="18"/>
                             <w:szCs w:val="18"/>
@@ -1837,13 +1457,7 @@
                     </w:tc>
                   </w:tr>
                 </w:tbl>
-                <w:p>
-                  <w:pPr>
-                    <w:rPr>
-                      <w:rFonts w:hint="eastAsia"/>
-                    </w:rPr>
-                  </w:pPr>
-                </w:p>
+                <w:p/>
                 <w:tbl>
                   <w:tblPr>
                     <w:tblW w:w="10650" w:type="dxa"/>
@@ -1872,13 +1486,11 @@
                         <w:pPr>
                           <w:spacing w:line="320" w:lineRule="atLeast"/>
                           <w:rPr>
-                            <w:rFonts w:hint="eastAsia"/>
-                            <w:color w:val="000000"/>
-                            <w:sz w:val="18"/>
-                            <w:szCs w:val="18"/>
-                          </w:rPr>
-                        </w:pPr>
-                        <w:bookmarkStart w:id="0" w:name="_GoBack"/>
+                            <w:color w:val="000000"/>
+                            <w:sz w:val="18"/>
+                            <w:szCs w:val="18"/>
+                          </w:rPr>
+                        </w:pPr>
                         <w:r>
                           <w:rPr>
                             <w:b/>
@@ -1949,17 +1561,7 @@
                             <w:sz w:val="18"/>
                             <w:szCs w:val="18"/>
                           </w:rPr>
-                          <w:t>：</w:t>
-                        </w:r>
-                        <w:r>
-                          <w:rPr>
-                            <w:b/>
-                            <w:bCs/>
-                            <w:color w:val="000000"/>
-                            <w:sz w:val="18"/>
-                            <w:szCs w:val="18"/>
-                          </w:rPr>
-                          <w:t xml:space="preserve"> </w:t>
+                          <w:t xml:space="preserve">： </w:t>
                         </w:r>
                         <w:r>
                           <w:rPr>
@@ -2031,29 +1633,7 @@
                             <w:sz w:val="18"/>
                             <w:szCs w:val="18"/>
                           </w:rPr>
-                          <w:t xml:space="preserve"> Web</w:t>
-                        </w:r>
-                        <w:r>
-                          <w:rPr>
-                            <w:rStyle w:val="a8"/>
-                            <w:b w:val="0"/>
-                            <w:bCs w:val="0"/>
-                            <w:color w:val="000000"/>
-                            <w:sz w:val="18"/>
-                            <w:szCs w:val="18"/>
-                          </w:rPr>
-                          <w:t>前端开发</w:t>
-                        </w:r>
-                        <w:r>
-                          <w:rPr>
-                            <w:rStyle w:val="a8"/>
-                            <w:b w:val="0"/>
-                            <w:bCs w:val="0"/>
-                            <w:color w:val="000000"/>
-                            <w:sz w:val="18"/>
-                            <w:szCs w:val="18"/>
-                          </w:rPr>
-                          <w:t xml:space="preserve"> </w:t>
+                          <w:t xml:space="preserve"> Web前端开发 </w:t>
                         </w:r>
                         <w:r>
                           <w:rPr>
@@ -2106,34 +1686,7 @@
                             <w:sz w:val="18"/>
                             <w:szCs w:val="18"/>
                           </w:rPr>
-                          <w:t xml:space="preserve"> </w:t>
-                        </w:r>
-                        <w:r>
-                          <w:rPr>
-                            <w:rFonts w:hint="eastAsia"/>
-                            <w:color w:val="000000"/>
-                            <w:sz w:val="18"/>
-                            <w:szCs w:val="18"/>
-                          </w:rPr>
-                          <w:t>内部管理后台开发</w:t>
-                        </w:r>
-                        <w:r>
-                          <w:rPr>
-                            <w:rFonts w:hint="eastAsia"/>
-                            <w:color w:val="000000"/>
-                            <w:sz w:val="18"/>
-                            <w:szCs w:val="18"/>
-                          </w:rPr>
-                          <w:t>(</w:t>
-                        </w:r>
-                        <w:r>
-                          <w:rPr>
-                            <w:rFonts w:hint="eastAsia"/>
-                            <w:color w:val="000000"/>
-                            <w:sz w:val="18"/>
-                            <w:szCs w:val="18"/>
-                          </w:rPr>
-                          <w:t>主要负责</w:t>
+                          <w:t xml:space="preserve"> 内部管理后台开发(主要负责</w:t>
                         </w:r>
                         <w:proofErr w:type="spellStart"/>
                         <w:r>
@@ -2153,34 +1706,7 @@
                             <w:sz w:val="18"/>
                             <w:szCs w:val="18"/>
                           </w:rPr>
-                          <w:t>的搭建</w:t>
-                        </w:r>
-                        <w:r>
-                          <w:rPr>
-                            <w:rFonts w:hint="eastAsia"/>
-                            <w:color w:val="000000"/>
-                            <w:sz w:val="18"/>
-                            <w:szCs w:val="18"/>
-                          </w:rPr>
-                          <w:t>+</w:t>
-                        </w:r>
-                        <w:r>
-                          <w:rPr>
-                            <w:rFonts w:hint="eastAsia"/>
-                            <w:color w:val="000000"/>
-                            <w:sz w:val="18"/>
-                            <w:szCs w:val="18"/>
-                          </w:rPr>
-                          <w:t>公用组建开发和两个管理页面的开发搭建工作</w:t>
-                        </w:r>
-                        <w:r>
-                          <w:rPr>
-                            <w:rFonts w:hint="eastAsia"/>
-                            <w:color w:val="000000"/>
-                            <w:sz w:val="18"/>
-                            <w:szCs w:val="18"/>
-                          </w:rPr>
-                          <w:t>)</w:t>
+                          <w:t>的搭建+公用组建开发和两个管理页面的开发搭建工作)</w:t>
                         </w:r>
                       </w:p>
                       <w:p>
@@ -2203,43 +1729,7 @@
                             <w:sz w:val="18"/>
                             <w:szCs w:val="18"/>
                           </w:rPr>
-                          <w:t>使用</w:t>
-                        </w:r>
-                        <w:r>
-                          <w:rPr>
-                            <w:rFonts w:hint="eastAsia"/>
-                            <w:color w:val="000000"/>
-                            <w:sz w:val="18"/>
-                            <w:szCs w:val="18"/>
-                          </w:rPr>
-                          <w:t>react</w:t>
-                        </w:r>
-                        <w:r>
-                          <w:rPr>
-                            <w:rFonts w:hint="eastAsia"/>
-                            <w:color w:val="000000"/>
-                            <w:sz w:val="18"/>
-                            <w:szCs w:val="18"/>
-                          </w:rPr>
-                          <w:t>开发内部后台系统（主要用</w:t>
-                        </w:r>
-                        <w:r>
-                          <w:rPr>
-                            <w:rFonts w:hint="eastAsia"/>
-                            <w:color w:val="000000"/>
-                            <w:sz w:val="18"/>
-                            <w:szCs w:val="18"/>
-                          </w:rPr>
-                          <w:t>ant</w:t>
-                        </w:r>
-                        <w:r>
-                          <w:rPr>
-                            <w:rFonts w:hint="eastAsia"/>
-                            <w:color w:val="000000"/>
-                            <w:sz w:val="18"/>
-                            <w:szCs w:val="18"/>
-                          </w:rPr>
-                          <w:t>后台</w:t>
+                          <w:t>使用react开发内部后台系统（主要用ant后台</w:t>
                         </w:r>
                         <w:proofErr w:type="spellStart"/>
                         <w:r>
@@ -2259,25 +1749,7 @@
                             <w:sz w:val="18"/>
                             <w:szCs w:val="18"/>
                           </w:rPr>
-                          <w:t>框架开发），参与八戒校园的重构工作（</w:t>
-                        </w:r>
-                        <w:r>
-                          <w:rPr>
-                            <w:rFonts w:hint="eastAsia"/>
-                            <w:color w:val="000000"/>
-                            <w:sz w:val="18"/>
-                            <w:szCs w:val="18"/>
-                          </w:rPr>
-                          <w:t>http://xiaoyuan.zbj.com/</w:t>
-                        </w:r>
-                        <w:r>
-                          <w:rPr>
-                            <w:rFonts w:hint="eastAsia"/>
-                            <w:color w:val="000000"/>
-                            <w:sz w:val="18"/>
-                            <w:szCs w:val="18"/>
-                          </w:rPr>
-                          <w:t>）；</w:t>
+                          <w:t>框架开发），参与八戒校园的重构工作（http://xiaoyuan.zbj.com/）；</w:t>
                         </w:r>
                       </w:p>
                       <w:p>
@@ -2320,25 +1792,7 @@
                             <w:sz w:val="18"/>
                             <w:szCs w:val="18"/>
                           </w:rPr>
-                          <w:t>作为中间层和</w:t>
-                        </w:r>
-                        <w:r>
-                          <w:rPr>
-                            <w:rFonts w:hint="eastAsia"/>
-                            <w:color w:val="000000"/>
-                            <w:sz w:val="18"/>
-                            <w:szCs w:val="18"/>
-                          </w:rPr>
-                          <w:t>JAVA</w:t>
-                        </w:r>
-                        <w:r>
-                          <w:rPr>
-                            <w:rFonts w:hint="eastAsia"/>
-                            <w:color w:val="000000"/>
-                            <w:sz w:val="18"/>
-                            <w:szCs w:val="18"/>
-                          </w:rPr>
-                          <w:t>后端做数据交互等工作</w:t>
+                          <w:t>作为中间层和JAVA后端做数据交互等工作</w:t>
                         </w:r>
                       </w:p>
                       <w:p>
@@ -2361,25 +1815,7 @@
                             <w:sz w:val="18"/>
                             <w:szCs w:val="18"/>
                           </w:rPr>
-                          <w:t>技术分享学习新技术：</w:t>
-                        </w:r>
-                        <w:r>
-                          <w:rPr>
-                            <w:rFonts w:hint="eastAsia"/>
-                            <w:color w:val="000000"/>
-                            <w:sz w:val="18"/>
-                            <w:szCs w:val="18"/>
-                          </w:rPr>
-                          <w:t>react</w:t>
-                        </w:r>
-                        <w:r>
-                          <w:rPr>
-                            <w:rFonts w:hint="eastAsia"/>
-                            <w:color w:val="000000"/>
-                            <w:sz w:val="18"/>
-                            <w:szCs w:val="18"/>
-                          </w:rPr>
-                          <w:t>，</w:t>
+                          <w:t>技术分享学习新技术：react，</w:t>
                         </w:r>
                         <w:proofErr w:type="spellStart"/>
                         <w:r>
@@ -2399,25 +1835,7 @@
                             <w:sz w:val="18"/>
                             <w:szCs w:val="18"/>
                           </w:rPr>
-                          <w:t>（</w:t>
-                        </w:r>
-                        <w:r>
-                          <w:rPr>
-                            <w:rFonts w:hint="eastAsia"/>
-                            <w:color w:val="000000"/>
-                            <w:sz w:val="18"/>
-                            <w:szCs w:val="18"/>
-                          </w:rPr>
-                          <w:t>https://github.com/ithack/nodeJsMongodb-demo</w:t>
-                        </w:r>
-                        <w:r>
-                          <w:rPr>
-                            <w:rFonts w:hint="eastAsia"/>
-                            <w:color w:val="000000"/>
-                            <w:sz w:val="18"/>
-                            <w:szCs w:val="18"/>
-                          </w:rPr>
-                          <w:t>）等新技术的探索学习</w:t>
+                          <w:t>（https://github.com/ithack/nodeJsMongodb-demo）等新技术的探索学习</w:t>
                         </w:r>
                       </w:p>
                     </w:tc>
@@ -2435,7 +1853,6 @@
                         <w:pPr>
                           <w:spacing w:line="320" w:lineRule="atLeast"/>
                           <w:rPr>
-                            <w:rFonts w:hint="eastAsia"/>
                             <w:color w:val="000000"/>
                             <w:sz w:val="18"/>
                             <w:szCs w:val="18"/>
@@ -2470,57 +1887,7 @@
                             <w:sz w:val="18"/>
                             <w:szCs w:val="18"/>
                           </w:rPr>
-                          <w:t xml:space="preserve"> /3</w:t>
-                        </w:r>
-                        <w:r>
-                          <w:rPr>
-                            <w:b/>
-                            <w:bCs/>
-                            <w:color w:val="000000"/>
-                            <w:sz w:val="18"/>
-                            <w:szCs w:val="18"/>
-                          </w:rPr>
-                          <w:t>：</w:t>
-                        </w:r>
-                        <w:r>
-                          <w:rPr>
-                            <w:b/>
-                            <w:bCs/>
-                            <w:color w:val="000000"/>
-                            <w:sz w:val="18"/>
-                            <w:szCs w:val="18"/>
-                          </w:rPr>
-                          <w:t xml:space="preserve"> </w:t>
-                        </w:r>
-                        <w:r>
-                          <w:rPr>
-                            <w:b/>
-                            <w:bCs/>
-                            <w:color w:val="000000"/>
-                            <w:sz w:val="18"/>
-                            <w:szCs w:val="18"/>
-                          </w:rPr>
-                          <w:t>奇虎</w:t>
-                        </w:r>
-                        <w:r>
-                          <w:rPr>
-                            <w:b/>
-                            <w:bCs/>
-                            <w:color w:val="000000"/>
-                            <w:sz w:val="18"/>
-                            <w:szCs w:val="18"/>
-                          </w:rPr>
-                          <w:t>360</w:t>
-                        </w:r>
-                        <w:r>
-                          <w:rPr>
-                            <w:b/>
-                            <w:bCs/>
-                            <w:color w:val="000000"/>
-                            <w:sz w:val="18"/>
-                            <w:szCs w:val="18"/>
-                          </w:rPr>
-                          <w:t>科技有限公司</w:t>
+                          <w:t xml:space="preserve"> /3： 奇虎360科技有限公司</w:t>
                         </w:r>
                       </w:p>
                     </w:tc>
@@ -2552,7 +1919,15 @@
                             <w:sz w:val="18"/>
                             <w:szCs w:val="18"/>
                           </w:rPr>
-                          <w:t>手游事业部</w:t>
+                          <w:t xml:space="preserve">手游事业部 </w:t>
+                        </w:r>
+                        <w:r>
+                          <w:rPr>
+                            <w:color w:val="000000"/>
+                            <w:sz w:val="18"/>
+                            <w:szCs w:val="18"/>
+                          </w:rPr>
+                          <w:t>    </w:t>
                         </w:r>
                         <w:r>
                           <w:rPr>
@@ -2563,73 +1938,19 @@
                             <w:sz w:val="18"/>
                             <w:szCs w:val="18"/>
                           </w:rPr>
-                          <w:t xml:space="preserve"> </w:t>
-                        </w:r>
-                        <w:r>
-                          <w:rPr>
-                            <w:color w:val="000000"/>
-                            <w:sz w:val="18"/>
-                            <w:szCs w:val="18"/>
-                          </w:rPr>
-                          <w:t>    </w:t>
+                          <w:t xml:space="preserve"> Web前端开发</w:t>
                         </w:r>
                         <w:r>
                           <w:rPr>
                             <w:rStyle w:val="a8"/>
+                            <w:rFonts w:hint="eastAsia"/>
                             <w:b w:val="0"/>
                             <w:bCs w:val="0"/>
                             <w:color w:val="000000"/>
                             <w:sz w:val="18"/>
                             <w:szCs w:val="18"/>
                           </w:rPr>
-                          <w:t xml:space="preserve"> Web</w:t>
-                        </w:r>
-                        <w:r>
-                          <w:rPr>
-                            <w:rStyle w:val="a8"/>
-                            <w:b w:val="0"/>
-                            <w:bCs w:val="0"/>
-                            <w:color w:val="000000"/>
-                            <w:sz w:val="18"/>
-                            <w:szCs w:val="18"/>
-                          </w:rPr>
-                          <w:t>前端开发</w:t>
-                        </w:r>
-                        <w:r>
-                          <w:rPr>
-                            <w:rStyle w:val="a8"/>
-                            <w:rFonts w:hint="eastAsia"/>
-                            <w:b w:val="0"/>
-                            <w:bCs w:val="0"/>
-                            <w:color w:val="000000"/>
-                            <w:sz w:val="18"/>
-                            <w:szCs w:val="18"/>
-                          </w:rPr>
-                          <w:t>（</w:t>
-                        </w:r>
-                        <w:r>
-                          <w:rPr>
-                            <w:rStyle w:val="a8"/>
-                            <w:rFonts w:hint="eastAsia"/>
-                            <w:b w:val="0"/>
-                            <w:bCs w:val="0"/>
-                            <w:color w:val="000000"/>
-                            <w:sz w:val="18"/>
-                            <w:szCs w:val="18"/>
-                          </w:rPr>
-                          <w:t>非奇舞团人员</w:t>
-                        </w:r>
-                        <w:r>
-                          <w:rPr>
-                            <w:rStyle w:val="a8"/>
-                            <w:rFonts w:hint="eastAsia"/>
-                            <w:b w:val="0"/>
-                            <w:bCs w:val="0"/>
-                            <w:color w:val="000000"/>
-                            <w:sz w:val="18"/>
-                            <w:szCs w:val="18"/>
-                          </w:rPr>
-                          <w:t>）</w:t>
+                          <w:t>（非奇舞团人员）</w:t>
                         </w:r>
                       </w:p>
                     </w:tc>
@@ -2658,15 +1979,7 @@
                             <w:sz w:val="18"/>
                             <w:szCs w:val="18"/>
                           </w:rPr>
-                          <w:t>1.</w:t>
-                        </w:r>
-                        <w:r>
-                          <w:rPr>
-                            <w:color w:val="000000"/>
-                            <w:sz w:val="18"/>
-                            <w:szCs w:val="18"/>
-                          </w:rPr>
-                          <w:t>抽奖功能的开发制作，后台提供抽奖接口，</w:t>
+                          <w:t>1.抽奖功能的开发制作，后台提供抽奖接口，</w:t>
                         </w:r>
                         <w:proofErr w:type="spellStart"/>
                         <w:r>
@@ -2702,49 +2015,25 @@
                             <w:sz w:val="18"/>
                             <w:szCs w:val="18"/>
                           </w:rPr>
-                          <w:t>2.</w:t>
-                        </w:r>
-                        <w:r>
-                          <w:rPr>
-                            <w:color w:val="000000"/>
-                            <w:sz w:val="18"/>
-                            <w:szCs w:val="18"/>
-                          </w:rPr>
-                          <w:t>手机端不同的形式抽奖页面的制作如：摇奖机、翻牌、摇一摇等形式抽奖形式的制作开发；</w:t>
-                        </w:r>
-                      </w:p>
-                      <w:p>
-                        <w:pPr>
-                          <w:spacing w:line="320" w:lineRule="atLeast"/>
-                          <w:rPr>
-                            <w:color w:val="000000"/>
-                            <w:sz w:val="18"/>
-                            <w:szCs w:val="18"/>
-                          </w:rPr>
-                        </w:pPr>
-                        <w:r>
-                          <w:rPr>
-                            <w:color w:val="000000"/>
-                            <w:sz w:val="18"/>
-                            <w:szCs w:val="18"/>
-                          </w:rPr>
-                          <w:t>3.</w:t>
-                        </w:r>
-                        <w:r>
-                          <w:rPr>
-                            <w:color w:val="000000"/>
-                            <w:sz w:val="18"/>
-                            <w:szCs w:val="18"/>
-                          </w:rPr>
-                          <w:t>手机</w:t>
-                        </w:r>
-                        <w:r>
-                          <w:rPr>
-                            <w:color w:val="000000"/>
-                            <w:sz w:val="18"/>
-                            <w:szCs w:val="18"/>
-                          </w:rPr>
-                          <w:t xml:space="preserve">APP </w:t>
+                          <w:t>2.手机端不同的形式抽奖页面的制作如：摇奖机、翻牌、摇一摇等形式抽奖形式的制作开发；</w:t>
+                        </w:r>
+                      </w:p>
+                      <w:p>
+                        <w:pPr>
+                          <w:spacing w:line="320" w:lineRule="atLeast"/>
+                          <w:rPr>
+                            <w:color w:val="000000"/>
+                            <w:sz w:val="18"/>
+                            <w:szCs w:val="18"/>
+                          </w:rPr>
+                        </w:pPr>
+                        <w:r>
+                          <w:rPr>
+                            <w:color w:val="000000"/>
+                            <w:sz w:val="18"/>
+                            <w:szCs w:val="18"/>
+                          </w:rPr>
+                          <w:t xml:space="preserve">3.手机APP </w:t>
                         </w:r>
                         <w:proofErr w:type="spellStart"/>
                         <w:r>
@@ -2762,23 +2051,7 @@
                             <w:sz w:val="18"/>
                             <w:szCs w:val="18"/>
                           </w:rPr>
-                          <w:t>页面内嵌</w:t>
-                        </w:r>
-                        <w:r>
-                          <w:rPr>
-                            <w:color w:val="000000"/>
-                            <w:sz w:val="18"/>
-                            <w:szCs w:val="18"/>
-                          </w:rPr>
-                          <w:t>h5</w:t>
-                        </w:r>
-                        <w:r>
-                          <w:rPr>
-                            <w:color w:val="000000"/>
-                            <w:sz w:val="18"/>
-                            <w:szCs w:val="18"/>
-                          </w:rPr>
-                          <w:t>页面制作如：签到功能的制作和</w:t>
+                          <w:t>页面内嵌h5页面制作如：签到功能的制作和</w:t>
                         </w:r>
                         <w:proofErr w:type="spellStart"/>
                         <w:r>
@@ -2823,34 +2096,7 @@
                             <w:sz w:val="18"/>
                             <w:szCs w:val="18"/>
                           </w:rPr>
-                          <w:t>vue+webpack  SPA</w:t>
-                        </w:r>
-                        <w:r>
-                          <w:rPr>
-                            <w:rFonts w:hint="eastAsia"/>
-                            <w:color w:val="000000"/>
-                            <w:sz w:val="18"/>
-                            <w:szCs w:val="18"/>
-                          </w:rPr>
-                          <w:t>项目开发</w:t>
-                        </w:r>
-                        <w:r>
-                          <w:rPr>
-                            <w:rFonts w:hint="eastAsia"/>
-                            <w:color w:val="000000"/>
-                            <w:sz w:val="18"/>
-                            <w:szCs w:val="18"/>
-                          </w:rPr>
-                          <w:t>:http://prize.u.360.cn/web/index.html#/, http://guact.u.360.cn/node/activity/index.html,http://next.test.gamebox.360.cn/web/redbo</w:t>
-                        </w:r>
-                        <w:r>
-                          <w:rPr>
-                            <w:rFonts w:hint="eastAsia"/>
-                            <w:color w:val="000000"/>
-                            <w:sz w:val="18"/>
-                            <w:szCs w:val="18"/>
-                          </w:rPr>
-                          <w:t>x/</w:t>
+                          <w:t>vue+webpack  SPA项目开发:http://prize.u.360.cn/web/index.html#/, http://guact.u.360.cn/node/activity/index.html,http://next.test.gamebox.360.cn/web/redbox/</w:t>
                         </w:r>
                       </w:p>
                     </w:tc>
@@ -2882,7 +2128,7 @@
                             <w:szCs w:val="18"/>
                           </w:rPr>
                           <w:pict>
-                            <v:rect id="_x0000_i1025" alt="" style="width:.05pt;height:.05pt;mso-width-percent:0;mso-height-percent:0;mso-width-percent:0;mso-height-percent:0" o:hralign="right" o:hrstd="t" o:hrnoshade="t" o:hr="t" fillcolor="#e0e0e0" stroked="f"/>
+                            <v:rect id="_x0000_i1025" alt="" style="width:532.5pt;height:.05pt;mso-width-percent:0;mso-height-percent:0;mso-width-percent:0;mso-height-percent:0" o:hralign="right" o:hrstd="t" o:hrnoshade="t" o:hr="t" fillcolor="#e0e0e0" stroked="f"/>
                           </w:pict>
                         </w:r>
                       </w:p>
@@ -2934,77 +2180,15 @@
                             <w:sz w:val="18"/>
                             <w:szCs w:val="18"/>
                           </w:rPr>
-                          <w:t xml:space="preserve"> /10--2014 /3</w:t>
-                        </w:r>
-                        <w:r>
-                          <w:rPr>
-                            <w:b/>
-                            <w:bCs/>
-                            <w:color w:val="000000"/>
-                            <w:sz w:val="18"/>
-                            <w:szCs w:val="18"/>
-                          </w:rPr>
-                          <w:t>：</w:t>
-                        </w:r>
-                        <w:r>
-                          <w:rPr>
-                            <w:b/>
-                            <w:bCs/>
-                            <w:color w:val="000000"/>
-                            <w:sz w:val="18"/>
-                            <w:szCs w:val="18"/>
-                          </w:rPr>
-                          <w:t xml:space="preserve"> </w:t>
-                        </w:r>
-                        <w:r>
-                          <w:rPr>
-                            <w:b/>
-                            <w:bCs/>
-                            <w:color w:val="000000"/>
-                            <w:sz w:val="18"/>
-                            <w:szCs w:val="18"/>
-                          </w:rPr>
-                          <w:t>北京融汇金信科技有限公司</w:t>
-                        </w:r>
-                        <w:r>
-                          <w:rPr>
-                            <w:color w:val="000000"/>
-                            <w:sz w:val="18"/>
-                            <w:szCs w:val="18"/>
-                          </w:rPr>
-                          <w:t xml:space="preserve"> </w:t>
-                        </w:r>
-                        <w:r>
-                          <w:rPr>
-                            <w:color w:val="000000"/>
-                            <w:sz w:val="18"/>
-                            <w:szCs w:val="18"/>
-                          </w:rPr>
-                          <w:t>（</w:t>
-                        </w:r>
-                        <w:r>
-                          <w:rPr>
-                            <w:color w:val="000000"/>
-                            <w:sz w:val="18"/>
-                            <w:szCs w:val="18"/>
-                          </w:rPr>
-                          <w:t>150-500</w:t>
-                        </w:r>
-                        <w:r>
-                          <w:rPr>
-                            <w:color w:val="000000"/>
-                            <w:sz w:val="18"/>
-                            <w:szCs w:val="18"/>
-                          </w:rPr>
-                          <w:t>人）</w:t>
-                        </w:r>
-                        <w:r>
-                          <w:rPr>
-                            <w:color w:val="000000"/>
-                            <w:sz w:val="18"/>
-                            <w:szCs w:val="18"/>
-                          </w:rPr>
-                          <w:t xml:space="preserve"> </w:t>
+                          <w:t xml:space="preserve"> /10--2014 /3： 北京融汇金信科技有限公司</w:t>
+                        </w:r>
+                        <w:r>
+                          <w:rPr>
+                            <w:color w:val="000000"/>
+                            <w:sz w:val="18"/>
+                            <w:szCs w:val="18"/>
+                          </w:rPr>
+                          <w:t xml:space="preserve"> （150-500人） </w:t>
                         </w:r>
                       </w:p>
                     </w:tc>
@@ -3098,7 +2282,15 @@
                             <w:szCs w:val="18"/>
                           </w:rPr>
                           <w:lastRenderedPageBreak/>
-                          <w:t>技术部</w:t>
+                          <w:t xml:space="preserve">技术部 </w:t>
+                        </w:r>
+                        <w:r>
+                          <w:rPr>
+                            <w:color w:val="000000"/>
+                            <w:sz w:val="18"/>
+                            <w:szCs w:val="18"/>
+                          </w:rPr>
+                          <w:t>    </w:t>
                         </w:r>
                         <w:r>
                           <w:rPr>
@@ -3109,37 +2301,7 @@
                             <w:sz w:val="18"/>
                             <w:szCs w:val="18"/>
                           </w:rPr>
-                          <w:t xml:space="preserve"> </w:t>
-                        </w:r>
-                        <w:r>
-                          <w:rPr>
-                            <w:color w:val="000000"/>
-                            <w:sz w:val="18"/>
-                            <w:szCs w:val="18"/>
-                          </w:rPr>
-                          <w:t>    </w:t>
-                        </w:r>
-                        <w:r>
-                          <w:rPr>
-                            <w:rStyle w:val="a8"/>
-                            <w:b w:val="0"/>
-                            <w:bCs w:val="0"/>
-                            <w:color w:val="000000"/>
-                            <w:sz w:val="18"/>
-                            <w:szCs w:val="18"/>
-                          </w:rPr>
-                          <w:t xml:space="preserve"> </w:t>
-                        </w:r>
-                        <w:r>
-                          <w:rPr>
-                            <w:rStyle w:val="a8"/>
-                            <w:b w:val="0"/>
-                            <w:bCs w:val="0"/>
-                            <w:color w:val="000000"/>
-                            <w:sz w:val="18"/>
-                            <w:szCs w:val="18"/>
-                          </w:rPr>
-                          <w:t>前端工程师</w:t>
+                          <w:t xml:space="preserve"> 前端工程师</w:t>
                         </w:r>
                         <w:r>
                           <w:rPr>
@@ -3189,39 +2351,7 @@
                             <w:sz w:val="18"/>
                             <w:szCs w:val="18"/>
                           </w:rPr>
-                          <w:t>与</w:t>
-                        </w:r>
-                        <w:r>
-                          <w:rPr>
-                            <w:color w:val="000000"/>
-                            <w:sz w:val="18"/>
-                            <w:szCs w:val="18"/>
-                          </w:rPr>
-                          <w:t>UI</w:t>
-                        </w:r>
-                        <w:r>
-                          <w:rPr>
-                            <w:color w:val="000000"/>
-                            <w:sz w:val="18"/>
-                            <w:szCs w:val="18"/>
-                          </w:rPr>
-                          <w:t>设计师合作，完成</w:t>
-                        </w:r>
-                        <w:r>
-                          <w:rPr>
-                            <w:color w:val="000000"/>
-                            <w:sz w:val="18"/>
-                            <w:szCs w:val="18"/>
-                          </w:rPr>
-                          <w:t>Photoshop</w:t>
-                        </w:r>
-                        <w:r>
-                          <w:rPr>
-                            <w:color w:val="000000"/>
-                            <w:sz w:val="18"/>
-                            <w:szCs w:val="18"/>
-                          </w:rPr>
-                          <w:t>切图；</w:t>
+                          <w:t>与UI设计师合作，完成Photoshop切图；</w:t>
                         </w:r>
                       </w:p>
                       <w:p>
@@ -3283,47 +2413,7 @@
                             <w:sz w:val="18"/>
                             <w:szCs w:val="18"/>
                           </w:rPr>
-                          <w:t>完成</w:t>
-                        </w:r>
-                        <w:r>
-                          <w:rPr>
-                            <w:color w:val="000000"/>
-                            <w:sz w:val="18"/>
-                            <w:szCs w:val="18"/>
-                          </w:rPr>
-                          <w:t>JavaScript</w:t>
-                        </w:r>
-                        <w:r>
-                          <w:rPr>
-                            <w:color w:val="000000"/>
-                            <w:sz w:val="18"/>
-                            <w:szCs w:val="18"/>
-                          </w:rPr>
-                          <w:t>脚本编写及</w:t>
-                        </w:r>
-                        <w:r>
-                          <w:rPr>
-                            <w:color w:val="000000"/>
-                            <w:sz w:val="18"/>
-                            <w:szCs w:val="18"/>
-                          </w:rPr>
-                          <w:t>jQuery</w:t>
-                        </w:r>
-                        <w:r>
-                          <w:rPr>
-                            <w:color w:val="000000"/>
-                            <w:sz w:val="18"/>
-                            <w:szCs w:val="18"/>
-                          </w:rPr>
-                          <w:t>特效编写</w:t>
-                        </w:r>
-                        <w:r>
-                          <w:rPr>
-                            <w:color w:val="000000"/>
-                            <w:sz w:val="18"/>
-                            <w:szCs w:val="18"/>
-                          </w:rPr>
-                          <w:t xml:space="preserve"> </w:t>
+                          <w:t xml:space="preserve">完成JavaScript脚本编写及jQuery特效编写 </w:t>
                         </w:r>
                       </w:p>
                       <w:p>
@@ -3345,23 +2435,7 @@
                             <w:sz w:val="18"/>
                             <w:szCs w:val="18"/>
                           </w:rPr>
-                          <w:t>与后台程序员合作，完成</w:t>
-                        </w:r>
-                        <w:r>
-                          <w:rPr>
-                            <w:color w:val="000000"/>
-                            <w:sz w:val="18"/>
-                            <w:szCs w:val="18"/>
-                          </w:rPr>
-                          <w:t>AJAX</w:t>
-                        </w:r>
-                        <w:r>
-                          <w:rPr>
-                            <w:color w:val="000000"/>
-                            <w:sz w:val="18"/>
-                            <w:szCs w:val="18"/>
-                          </w:rPr>
-                          <w:t>交互；</w:t>
+                          <w:t>与后台程序员合作，完成AJAX交互；</w:t>
                         </w:r>
                       </w:p>
                       <w:p>
@@ -3383,103 +2457,7 @@
                             <w:sz w:val="18"/>
                             <w:szCs w:val="18"/>
                           </w:rPr>
-                          <w:t>修改</w:t>
-                        </w:r>
-                        <w:r>
-                          <w:rPr>
-                            <w:color w:val="000000"/>
-                            <w:sz w:val="18"/>
-                            <w:szCs w:val="18"/>
-                          </w:rPr>
-                          <w:t>bug</w:t>
-                        </w:r>
-                        <w:r>
-                          <w:rPr>
-                            <w:color w:val="000000"/>
-                            <w:sz w:val="18"/>
-                            <w:szCs w:val="18"/>
-                          </w:rPr>
-                          <w:t>，保证在</w:t>
-                        </w:r>
-                        <w:r>
-                          <w:rPr>
-                            <w:color w:val="000000"/>
-                            <w:sz w:val="18"/>
-                            <w:szCs w:val="18"/>
-                          </w:rPr>
-                          <w:t>IE6/7/8/9</w:t>
-                        </w:r>
-                        <w:r>
-                          <w:rPr>
-                            <w:color w:val="000000"/>
-                            <w:sz w:val="18"/>
-                            <w:szCs w:val="18"/>
-                          </w:rPr>
-                          <w:t>、</w:t>
-                        </w:r>
-                        <w:r>
-                          <w:rPr>
-                            <w:color w:val="000000"/>
-                            <w:sz w:val="18"/>
-                            <w:szCs w:val="18"/>
-                          </w:rPr>
-                          <w:t>Firefox</w:t>
-                        </w:r>
-                        <w:r>
-                          <w:rPr>
-                            <w:color w:val="000000"/>
-                            <w:sz w:val="18"/>
-                            <w:szCs w:val="18"/>
-                          </w:rPr>
-                          <w:t>、</w:t>
-                        </w:r>
-                        <w:r>
-                          <w:rPr>
-                            <w:color w:val="000000"/>
-                            <w:sz w:val="18"/>
-                            <w:szCs w:val="18"/>
-                          </w:rPr>
-                          <w:t>Safari</w:t>
-                        </w:r>
-                        <w:r>
-                          <w:rPr>
-                            <w:color w:val="000000"/>
-                            <w:sz w:val="18"/>
-                            <w:szCs w:val="18"/>
-                          </w:rPr>
-                          <w:t>、</w:t>
-                        </w:r>
-                        <w:r>
-                          <w:rPr>
-                            <w:color w:val="000000"/>
-                            <w:sz w:val="18"/>
-                            <w:szCs w:val="18"/>
-                          </w:rPr>
-                          <w:t>Chrome</w:t>
-                        </w:r>
-                        <w:r>
-                          <w:rPr>
-                            <w:color w:val="000000"/>
-                            <w:sz w:val="18"/>
-                            <w:szCs w:val="18"/>
-                          </w:rPr>
-                          <w:t>、</w:t>
-                        </w:r>
-                        <w:r>
-                          <w:rPr>
-                            <w:color w:val="000000"/>
-                            <w:sz w:val="18"/>
-                            <w:szCs w:val="18"/>
-                          </w:rPr>
-                          <w:t>Opera</w:t>
-                        </w:r>
-                        <w:r>
-                          <w:rPr>
-                            <w:color w:val="000000"/>
-                            <w:sz w:val="18"/>
-                            <w:szCs w:val="18"/>
-                          </w:rPr>
-                          <w:t>等主流浏览器下的兼容性；</w:t>
+                          <w:t>修改bug，保证在IE6/7/8/9、Firefox、Safari、Chrome、Opera等主流浏览器下的兼容性；</w:t>
                         </w:r>
                       </w:p>
                       <w:p>
@@ -3501,39 +2479,7 @@
                             <w:sz w:val="18"/>
                             <w:szCs w:val="18"/>
                           </w:rPr>
-                          <w:t>完成了网站页面的响应式布局（</w:t>
-                        </w:r>
-                        <w:r>
-                          <w:rPr>
-                            <w:color w:val="000000"/>
-                            <w:sz w:val="18"/>
-                            <w:szCs w:val="18"/>
-                          </w:rPr>
-                          <w:t>HTML5+CSS3</w:t>
-                        </w:r>
-                        <w:r>
-                          <w:rPr>
-                            <w:color w:val="000000"/>
-                            <w:sz w:val="18"/>
-                            <w:szCs w:val="18"/>
-                          </w:rPr>
-                          <w:t>）</w:t>
-                        </w:r>
-                        <w:r>
-                          <w:rPr>
-                            <w:color w:val="000000"/>
-                            <w:sz w:val="18"/>
-                            <w:szCs w:val="18"/>
-                          </w:rPr>
-                          <w:t xml:space="preserve"> 7. </w:t>
-                        </w:r>
-                        <w:r>
-                          <w:rPr>
-                            <w:color w:val="000000"/>
-                            <w:sz w:val="18"/>
-                            <w:szCs w:val="18"/>
-                          </w:rPr>
-                          <w:t>使用</w:t>
+                          <w:t>完成了网站页面的响应式布局（HTML5+CSS3） 7. 使用</w:t>
                         </w:r>
                         <w:proofErr w:type="spellStart"/>
                         <w:r>
@@ -3551,20 +2497,11 @@
                             <w:sz w:val="18"/>
                             <w:szCs w:val="18"/>
                           </w:rPr>
-                          <w:t>图标插件应用等</w:t>
-                        </w:r>
-                        <w:r>
-                          <w:rPr>
-                            <w:color w:val="000000"/>
-                            <w:sz w:val="18"/>
-                            <w:szCs w:val="18"/>
-                          </w:rPr>
-                          <w:t xml:space="preserve">; </w:t>
+                          <w:t xml:space="preserve">图标插件应用等; </w:t>
                         </w:r>
                       </w:p>
                     </w:tc>
                   </w:tr>
-                  <w:bookmarkEnd w:id="0"/>
                 </w:tbl>
                 <w:p>
                   <w:pPr>
@@ -3818,31 +2755,7 @@
                             <w:sz w:val="18"/>
                             <w:szCs w:val="18"/>
                           </w:rPr>
-                          <w:t>计算机原理及系统结构、操作系统、数据结构、计算机网络、操作系统、数据库系统、</w:t>
-                        </w:r>
-                        <w:r>
-                          <w:rPr>
-                            <w:color w:val="000000"/>
-                            <w:sz w:val="18"/>
-                            <w:szCs w:val="18"/>
-                          </w:rPr>
-                          <w:t>JAVA</w:t>
-                        </w:r>
-                        <w:r>
-                          <w:rPr>
-                            <w:color w:val="000000"/>
-                            <w:sz w:val="18"/>
-                            <w:szCs w:val="18"/>
-                          </w:rPr>
-                          <w:t>程序设计、电脑组装与维护等</w:t>
-                        </w:r>
-                        <w:r>
-                          <w:rPr>
-                            <w:color w:val="000000"/>
-                            <w:sz w:val="18"/>
-                            <w:szCs w:val="18"/>
-                          </w:rPr>
-                          <w:t xml:space="preserve"> </w:t>
+                          <w:t xml:space="preserve">计算机原理及系统结构、操作系统、数据结构、计算机网络、操作系统、数据库系统、JAVA程序设计、电脑组装与维护等 </w:t>
                         </w:r>
                       </w:p>
                     </w:tc>
@@ -3981,15 +2894,7 @@
                             <w:sz w:val="18"/>
                             <w:szCs w:val="18"/>
                           </w:rPr>
-                          <w:t>东方标准</w:t>
-                        </w:r>
-                        <w:r>
-                          <w:rPr>
-                            <w:color w:val="000000"/>
-                            <w:sz w:val="18"/>
-                            <w:szCs w:val="18"/>
-                          </w:rPr>
-                          <w:t xml:space="preserve"> </w:t>
+                          <w:t xml:space="preserve">东方标准 </w:t>
                         </w:r>
                       </w:p>
                     </w:tc>
@@ -4018,15 +2923,7 @@
                             <w:sz w:val="18"/>
                             <w:szCs w:val="18"/>
                           </w:rPr>
-                          <w:t>电脑美工设计师</w:t>
-                        </w:r>
-                        <w:r>
-                          <w:rPr>
-                            <w:color w:val="000000"/>
-                            <w:sz w:val="18"/>
-                            <w:szCs w:val="18"/>
-                          </w:rPr>
-                          <w:t xml:space="preserve"> </w:t>
+                          <w:t xml:space="preserve">电脑美工设计师 </w:t>
                         </w:r>
                       </w:p>
                     </w:tc>
@@ -4080,39 +2977,7 @@
                             <w:sz w:val="18"/>
                             <w:szCs w:val="18"/>
                           </w:rPr>
-                          <w:t>、</w:t>
-                        </w:r>
-                        <w:r>
-                          <w:rPr>
-                            <w:color w:val="000000"/>
-                            <w:sz w:val="18"/>
-                            <w:szCs w:val="18"/>
-                          </w:rPr>
-                          <w:t>InDesign</w:t>
-                        </w:r>
-                        <w:r>
-                          <w:rPr>
-                            <w:color w:val="000000"/>
-                            <w:sz w:val="18"/>
-                            <w:szCs w:val="18"/>
-                          </w:rPr>
-                          <w:t>、</w:t>
-                        </w:r>
-                        <w:r>
-                          <w:rPr>
-                            <w:color w:val="000000"/>
-                            <w:sz w:val="18"/>
-                            <w:szCs w:val="18"/>
-                          </w:rPr>
-                          <w:t>Illustrator</w:t>
-                        </w:r>
-                        <w:r>
-                          <w:rPr>
-                            <w:color w:val="000000"/>
-                            <w:sz w:val="18"/>
-                            <w:szCs w:val="18"/>
-                          </w:rPr>
-                          <w:t>、</w:t>
+                          <w:t>、InDesign、Illustrator、</w:t>
                         </w:r>
                         <w:proofErr w:type="spellStart"/>
                         <w:r>
@@ -4130,95 +2995,7 @@
                             <w:sz w:val="18"/>
                             <w:szCs w:val="18"/>
                           </w:rPr>
-                          <w:t>、</w:t>
-                        </w:r>
-                        <w:r>
-                          <w:rPr>
-                            <w:color w:val="000000"/>
-                            <w:sz w:val="18"/>
-                            <w:szCs w:val="18"/>
-                          </w:rPr>
-                          <w:t>Fireworks</w:t>
-                        </w:r>
-                        <w:r>
-                          <w:rPr>
-                            <w:color w:val="000000"/>
-                            <w:sz w:val="18"/>
-                            <w:szCs w:val="18"/>
-                          </w:rPr>
-                          <w:t>等软件学习；</w:t>
-                        </w:r>
-                        <w:r>
-                          <w:rPr>
-                            <w:color w:val="000000"/>
-                            <w:sz w:val="18"/>
-                            <w:szCs w:val="18"/>
-                          </w:rPr>
-                          <w:t xml:space="preserve"> HTML/XHTML/DIV+CSS</w:t>
-                        </w:r>
-                        <w:r>
-                          <w:rPr>
-                            <w:color w:val="000000"/>
-                            <w:sz w:val="18"/>
-                            <w:szCs w:val="18"/>
-                          </w:rPr>
-                          <w:t>；</w:t>
-                        </w:r>
-                        <w:r>
-                          <w:rPr>
-                            <w:color w:val="000000"/>
-                            <w:sz w:val="18"/>
-                            <w:szCs w:val="18"/>
-                          </w:rPr>
-                          <w:t xml:space="preserve"> </w:t>
-                        </w:r>
-                        <w:r>
-                          <w:rPr>
-                            <w:color w:val="000000"/>
-                            <w:sz w:val="18"/>
-                            <w:szCs w:val="18"/>
-                          </w:rPr>
-                          <w:t>网页的实现及整个网站设计制作；</w:t>
-                        </w:r>
-                        <w:r>
-                          <w:rPr>
-                            <w:color w:val="000000"/>
-                            <w:sz w:val="18"/>
-                            <w:szCs w:val="18"/>
-                          </w:rPr>
-                          <w:t xml:space="preserve"> Dreamweaver</w:t>
-                        </w:r>
-                        <w:r>
-                          <w:rPr>
-                            <w:color w:val="000000"/>
-                            <w:sz w:val="18"/>
-                            <w:szCs w:val="18"/>
-                          </w:rPr>
-                          <w:t>、</w:t>
-                        </w:r>
-                        <w:r>
-                          <w:rPr>
-                            <w:color w:val="000000"/>
-                            <w:sz w:val="18"/>
-                            <w:szCs w:val="18"/>
-                          </w:rPr>
-                          <w:t>FLASH</w:t>
-                        </w:r>
-                        <w:r>
-                          <w:rPr>
-                            <w:color w:val="000000"/>
-                            <w:sz w:val="18"/>
-                            <w:szCs w:val="18"/>
-                          </w:rPr>
-                          <w:t>软件的学习。</w:t>
-                        </w:r>
-                        <w:r>
-                          <w:rPr>
-                            <w:color w:val="000000"/>
-                            <w:sz w:val="18"/>
-                            <w:szCs w:val="18"/>
-                          </w:rPr>
-                          <w:t xml:space="preserve"> </w:t>
+                          <w:t xml:space="preserve">、Fireworks等软件学习； HTML/XHTML/DIV+CSS； 网页的实现及整个网站设计制作； Dreamweaver、FLASH软件的学习。 </w:t>
                         </w:r>
                       </w:p>
                     </w:tc>
@@ -4297,7 +3074,6 @@
                 <w:p>
                   <w:pPr>
                     <w:rPr>
-                      <w:rFonts w:hint="eastAsia"/>
                       <w:sz w:val="21"/>
                       <w:szCs w:val="21"/>
                     </w:rPr>
@@ -4382,16 +3158,7 @@
                             <w:sz w:val="18"/>
                             <w:szCs w:val="18"/>
                           </w:rPr>
-                          <w:t>项目：</w:t>
-                        </w:r>
-                        <w:r>
-                          <w:rPr>
-                            <w:rFonts w:hint="eastAsia"/>
-                            <w:color w:val="000000"/>
-                            <w:sz w:val="18"/>
-                            <w:szCs w:val="18"/>
-                          </w:rPr>
-                          <w:t xml:space="preserve">    http://prize.u.360.cn/web/index.html#/</w:t>
+                          <w:t>项目：    http://prize.u.360.cn/web/index.html#/</w:t>
                         </w:r>
                       </w:p>
                       <w:p>
@@ -4518,93 +3285,61 @@
                             <w:sz w:val="18"/>
                             <w:szCs w:val="18"/>
                           </w:rPr>
-                          <w:t>金融理财</w:t>
-                        </w:r>
-                        <w:r>
-                          <w:rPr>
-                            <w:color w:val="000000"/>
-                            <w:sz w:val="18"/>
-                            <w:szCs w:val="18"/>
-                          </w:rPr>
-                          <w:t xml:space="preserve">       www.jinhui365.com  </w:t>
-                        </w:r>
-                      </w:p>
-                      <w:p>
-                        <w:pPr>
-                          <w:spacing w:line="320" w:lineRule="atLeast"/>
-                          <w:rPr>
-                            <w:color w:val="000000"/>
-                            <w:sz w:val="18"/>
-                            <w:szCs w:val="18"/>
-                          </w:rPr>
-                        </w:pPr>
-                        <w:r>
-                          <w:rPr>
-                            <w:color w:val="000000"/>
-                            <w:sz w:val="18"/>
-                            <w:szCs w:val="18"/>
-                          </w:rPr>
-                          <w:t>医药招商网</w:t>
-                        </w:r>
-                        <w:r>
-                          <w:rPr>
-                            <w:color w:val="000000"/>
-                            <w:sz w:val="18"/>
-                            <w:szCs w:val="18"/>
-                          </w:rPr>
-                          <w:t xml:space="preserve">            http://www.yyzs.net/ </w:t>
-                        </w:r>
-                      </w:p>
-                      <w:p>
-                        <w:pPr>
-                          <w:spacing w:line="320" w:lineRule="atLeast"/>
-                          <w:rPr>
-                            <w:color w:val="000000"/>
-                            <w:sz w:val="18"/>
-                            <w:szCs w:val="18"/>
-                          </w:rPr>
-                        </w:pPr>
-                        <w:r>
-                          <w:rPr>
-                            <w:color w:val="000000"/>
-                            <w:sz w:val="18"/>
-                            <w:szCs w:val="18"/>
-                          </w:rPr>
-                          <w:t>心江湖</w:t>
-                        </w:r>
-                        <w:r>
-                          <w:rPr>
-                            <w:color w:val="000000"/>
-                            <w:sz w:val="18"/>
-                            <w:szCs w:val="18"/>
-                          </w:rPr>
-                          <w:t xml:space="preserve">                www.xinjianghu.com </w:t>
-                        </w:r>
-                      </w:p>
-                      <w:p>
-                        <w:pPr>
-                          <w:spacing w:line="320" w:lineRule="atLeast"/>
-                          <w:rPr>
-                            <w:color w:val="000000"/>
-                            <w:sz w:val="18"/>
-                            <w:szCs w:val="18"/>
-                          </w:rPr>
-                        </w:pPr>
-                        <w:r>
-                          <w:rPr>
-                            <w:color w:val="000000"/>
-                            <w:sz w:val="18"/>
-                            <w:szCs w:val="18"/>
-                          </w:rPr>
-                          <w:t>安博教育</w:t>
-                        </w:r>
-                        <w:r>
-                          <w:rPr>
-                            <w:color w:val="000000"/>
-                            <w:sz w:val="18"/>
-                            <w:szCs w:val="18"/>
-                          </w:rPr>
-                          <w:t xml:space="preserve">              www.ambow.net </w:t>
+                          <w:t xml:space="preserve">金融理财       www.jinhui365.com  </w:t>
+                        </w:r>
+                      </w:p>
+                      <w:p>
+                        <w:pPr>
+                          <w:spacing w:line="320" w:lineRule="atLeast"/>
+                          <w:rPr>
+                            <w:color w:val="000000"/>
+                            <w:sz w:val="18"/>
+                            <w:szCs w:val="18"/>
+                          </w:rPr>
+                        </w:pPr>
+                        <w:r>
+                          <w:rPr>
+                            <w:color w:val="000000"/>
+                            <w:sz w:val="18"/>
+                            <w:szCs w:val="18"/>
+                          </w:rPr>
+                          <w:t xml:space="preserve">医药招商网            http://www.yyzs.net/ </w:t>
+                        </w:r>
+                      </w:p>
+                      <w:p>
+                        <w:pPr>
+                          <w:spacing w:line="320" w:lineRule="atLeast"/>
+                          <w:rPr>
+                            <w:color w:val="000000"/>
+                            <w:sz w:val="18"/>
+                            <w:szCs w:val="18"/>
+                          </w:rPr>
+                        </w:pPr>
+                        <w:r>
+                          <w:rPr>
+                            <w:color w:val="000000"/>
+                            <w:sz w:val="18"/>
+                            <w:szCs w:val="18"/>
+                          </w:rPr>
+                          <w:t xml:space="preserve">心江湖                www.xinjianghu.com </w:t>
+                        </w:r>
+                      </w:p>
+                      <w:p>
+                        <w:pPr>
+                          <w:spacing w:line="320" w:lineRule="atLeast"/>
+                          <w:rPr>
+                            <w:color w:val="000000"/>
+                            <w:sz w:val="18"/>
+                            <w:szCs w:val="18"/>
+                          </w:rPr>
+                        </w:pPr>
+                        <w:r>
+                          <w:rPr>
+                            <w:color w:val="000000"/>
+                            <w:sz w:val="18"/>
+                            <w:szCs w:val="18"/>
+                          </w:rPr>
+                          <w:t xml:space="preserve">安博教育              www.ambow.net </w:t>
                         </w:r>
                       </w:p>
                     </w:tc>

</xml_diff>

<commit_message>
Site updated: 2019-05-27 10:16:02
</commit_message>
<xml_diff>
--- a/about/about_me.docx
+++ b/about/about_me.docx
@@ -1426,10 +1426,26 @@
                             <w:sz w:val="18"/>
                             <w:szCs w:val="18"/>
                           </w:rPr>
-                          <w:t>负责全球购，陪伴计划项目研发；</w:t>
-                        </w:r>
-                        <w:bookmarkStart w:id="0" w:name="_GoBack"/>
-                        <w:bookmarkEnd w:id="0"/>
+                          <w:t>负责全球购</w:t>
+                        </w:r>
+                        <w:r>
+                          <w:rPr>
+                            <w:rFonts w:hint="eastAsia"/>
+                            <w:color w:val="000000"/>
+                            <w:sz w:val="18"/>
+                            <w:szCs w:val="18"/>
+                          </w:rPr>
+                          <w:t>/京东会员</w:t>
+                        </w:r>
+                        <w:r>
+                          <w:rPr>
+                            <w:rFonts w:hint="eastAsia"/>
+                            <w:color w:val="000000"/>
+                            <w:sz w:val="18"/>
+                            <w:szCs w:val="18"/>
+                          </w:rPr>
+                          <w:t>，陪伴计划项目研发；</w:t>
+                        </w:r>
                       </w:p>
                       <w:p>
                         <w:pPr>
@@ -1452,6 +1468,147 @@
                             <w:szCs w:val="18"/>
                           </w:rPr>
                           <w:t>带领团队需求开发，解决开发中遇到的问题</w:t>
+                        </w:r>
+                      </w:p>
+                      <w:p>
+                        <w:pPr>
+                          <w:numPr>
+                            <w:ilvl w:val="0"/>
+                            <w:numId w:val="2"/>
+                          </w:numPr>
+                          <w:spacing w:line="320" w:lineRule="atLeast"/>
+                          <w:rPr>
+                            <w:color w:val="000000"/>
+                            <w:sz w:val="18"/>
+                            <w:szCs w:val="18"/>
+                          </w:rPr>
+                        </w:pPr>
+                        <w:proofErr w:type="spellStart"/>
+                        <w:r>
+                          <w:rPr>
+                            <w:rFonts w:hint="eastAsia"/>
+                            <w:color w:val="000000"/>
+                            <w:sz w:val="18"/>
+                            <w:szCs w:val="18"/>
+                          </w:rPr>
+                          <w:t>Vue+webpack</w:t>
+                        </w:r>
+                        <w:proofErr w:type="spellEnd"/>
+                        <w:r>
+                          <w:rPr>
+                            <w:rFonts w:hint="eastAsia"/>
+                            <w:color w:val="000000"/>
+                            <w:sz w:val="18"/>
+                            <w:szCs w:val="18"/>
+                          </w:rPr>
+                          <w:t xml:space="preserve"> 内部管理后台开发(主要负责</w:t>
+                        </w:r>
+                        <w:proofErr w:type="spellStart"/>
+                        <w:r>
+                          <w:rPr>
+                            <w:rFonts w:hint="eastAsia"/>
+                            <w:color w:val="000000"/>
+                            <w:sz w:val="18"/>
+                            <w:szCs w:val="18"/>
+                          </w:rPr>
+                          <w:t>nuxt+elementUI</w:t>
+                        </w:r>
+                        <w:proofErr w:type="spellEnd"/>
+                        <w:r>
+                          <w:rPr>
+                            <w:rFonts w:hint="eastAsia"/>
+                            <w:color w:val="000000"/>
+                            <w:sz w:val="18"/>
+                            <w:szCs w:val="18"/>
+                          </w:rPr>
+                          <w:t>的搭建+公用组建开发和两个管理页面的开发搭建工作)</w:t>
+                        </w:r>
+                      </w:p>
+                      <w:p>
+                        <w:pPr>
+                          <w:numPr>
+                            <w:ilvl w:val="0"/>
+                            <w:numId w:val="2"/>
+                          </w:numPr>
+                          <w:spacing w:line="320" w:lineRule="atLeast"/>
+                          <w:rPr>
+                            <w:color w:val="000000"/>
+                            <w:sz w:val="18"/>
+                            <w:szCs w:val="18"/>
+                          </w:rPr>
+                        </w:pPr>
+                        <w:r>
+                          <w:rPr>
+                            <w:rFonts w:hint="eastAsia"/>
+                            <w:color w:val="000000"/>
+                            <w:sz w:val="18"/>
+                            <w:szCs w:val="18"/>
+                          </w:rPr>
+                          <w:t>使用react开发内部后台系统（主要用ant后台</w:t>
+                        </w:r>
+                        <w:proofErr w:type="spellStart"/>
+                        <w:r>
+                          <w:rPr>
+                            <w:rFonts w:hint="eastAsia"/>
+                            <w:color w:val="000000"/>
+                            <w:sz w:val="18"/>
+                            <w:szCs w:val="18"/>
+                          </w:rPr>
+                          <w:t>ui</w:t>
+                        </w:r>
+                        <w:proofErr w:type="spellEnd"/>
+                        <w:r>
+                          <w:rPr>
+                            <w:rFonts w:hint="eastAsia"/>
+                            <w:color w:val="000000"/>
+                            <w:sz w:val="18"/>
+                            <w:szCs w:val="18"/>
+                          </w:rPr>
+                          <w:t>框架开发）；</w:t>
+                        </w:r>
+                      </w:p>
+                      <w:p>
+                        <w:pPr>
+                          <w:numPr>
+                            <w:ilvl w:val="0"/>
+                            <w:numId w:val="2"/>
+                          </w:numPr>
+                          <w:spacing w:line="320" w:lineRule="atLeast"/>
+                          <w:rPr>
+                            <w:rFonts w:hint="eastAsia"/>
+                            <w:color w:val="000000"/>
+                            <w:sz w:val="18"/>
+                            <w:szCs w:val="18"/>
+                          </w:rPr>
+                        </w:pPr>
+                        <w:r>
+                          <w:rPr>
+                            <w:rFonts w:hint="eastAsia"/>
+                            <w:color w:val="000000"/>
+                            <w:sz w:val="18"/>
+                            <w:szCs w:val="18"/>
+                          </w:rPr>
+                          <w:t>使用</w:t>
+                        </w:r>
+                        <w:proofErr w:type="spellStart"/>
+                        <w:r>
+                          <w:rPr>
+                            <w:rFonts w:hint="eastAsia"/>
+                            <w:color w:val="000000"/>
+                            <w:sz w:val="18"/>
+                            <w:szCs w:val="18"/>
+                          </w:rPr>
+                          <w:t>nodejs</w:t>
+                        </w:r>
+                        <w:proofErr w:type="spellEnd"/>
+                        <w:r>
+                          <w:rPr>
+                            <w:rFonts w:hint="eastAsia"/>
+                            <w:color w:val="000000"/>
+                            <w:sz w:val="18"/>
+                            <w:szCs w:val="18"/>
+                          </w:rPr>
+                          <w:t>作为中间层和JAVA后端做数据交互等工作</w:t>
                         </w:r>
                       </w:p>
                     </w:tc>
@@ -1499,373 +1656,6 @@
                             <w:sz w:val="18"/>
                             <w:szCs w:val="18"/>
                           </w:rPr>
-                          <w:t>201</w:t>
-                        </w:r>
-                        <w:r>
-                          <w:rPr>
-                            <w:rFonts w:hint="eastAsia"/>
-                            <w:b/>
-                            <w:bCs/>
-                            <w:color w:val="000000"/>
-                            <w:sz w:val="18"/>
-                            <w:szCs w:val="18"/>
-                          </w:rPr>
-                          <w:t>7</w:t>
-                        </w:r>
-                        <w:r>
-                          <w:rPr>
-                            <w:b/>
-                            <w:bCs/>
-                            <w:color w:val="000000"/>
-                            <w:sz w:val="18"/>
-                            <w:szCs w:val="18"/>
-                          </w:rPr>
-                          <w:t xml:space="preserve"> /3</w:t>
-                        </w:r>
-                        <w:r>
-                          <w:rPr>
-                            <w:b/>
-                            <w:bCs/>
-                            <w:color w:val="000000"/>
-                            <w:sz w:val="18"/>
-                            <w:szCs w:val="18"/>
-                          </w:rPr>
-                          <w:t>—</w:t>
-                        </w:r>
-                        <w:r>
-                          <w:rPr>
-                            <w:rFonts w:hint="eastAsia"/>
-                            <w:b/>
-                            <w:bCs/>
-                            <w:color w:val="000000"/>
-                            <w:sz w:val="18"/>
-                            <w:szCs w:val="18"/>
-                          </w:rPr>
-                          <w:t>2</w:t>
-                        </w:r>
-                        <w:r>
-                          <w:rPr>
-                            <w:b/>
-                            <w:bCs/>
-                            <w:color w:val="000000"/>
-                            <w:sz w:val="18"/>
-                            <w:szCs w:val="18"/>
-                          </w:rPr>
-                          <w:t>017/10</w:t>
-                        </w:r>
-                        <w:r>
-                          <w:rPr>
-                            <w:b/>
-                            <w:bCs/>
-                            <w:color w:val="000000"/>
-                            <w:sz w:val="18"/>
-                            <w:szCs w:val="18"/>
-                          </w:rPr>
-                          <w:t xml:space="preserve">： </w:t>
-                        </w:r>
-                        <w:r>
-                          <w:rPr>
-                            <w:rFonts w:hint="eastAsia"/>
-                            <w:b/>
-                            <w:bCs/>
-                            <w:color w:val="000000"/>
-                            <w:sz w:val="18"/>
-                            <w:szCs w:val="18"/>
-                          </w:rPr>
-                          <w:t>北京猪八戒网</w:t>
-                        </w:r>
-                      </w:p>
-                    </w:tc>
-                  </w:tr>
-                  <w:tr>
-                    <w:trPr>
-                      <w:tblCellSpacing w:w="0" w:type="dxa"/>
-                    </w:trPr>
-                    <w:tc>
-                      <w:tcPr>
-                        <w:tcW w:w="10650" w:type="dxa"/>
-                        <w:gridSpan w:val="2"/>
-                      </w:tcPr>
-                      <w:p>
-                        <w:pPr>
-                          <w:spacing w:line="320" w:lineRule="atLeast"/>
-                          <w:rPr>
-                            <w:color w:val="000000"/>
-                            <w:sz w:val="18"/>
-                            <w:szCs w:val="18"/>
-                          </w:rPr>
-                        </w:pPr>
-                        <w:r>
-                          <w:rPr>
-                            <w:rStyle w:val="a8"/>
-                            <w:rFonts w:hint="eastAsia"/>
-                            <w:b w:val="0"/>
-                            <w:bCs w:val="0"/>
-                            <w:color w:val="000000"/>
-                            <w:sz w:val="18"/>
-                            <w:szCs w:val="18"/>
-                          </w:rPr>
-                          <w:t>猪八戒网事业群</w:t>
-                        </w:r>
-                        <w:r>
-                          <w:rPr>
-                            <w:color w:val="000000"/>
-                            <w:sz w:val="18"/>
-                            <w:szCs w:val="18"/>
-                          </w:rPr>
-                          <w:t>    </w:t>
-                        </w:r>
-                        <w:r>
-                          <w:rPr>
-                            <w:rFonts w:hint="eastAsia"/>
-                            <w:color w:val="000000"/>
-                            <w:sz w:val="18"/>
-                            <w:szCs w:val="18"/>
-                          </w:rPr>
-                          <w:t xml:space="preserve"> </w:t>
-                        </w:r>
-                        <w:r>
-                          <w:rPr>
-                            <w:rStyle w:val="a8"/>
-                            <w:b w:val="0"/>
-                            <w:bCs w:val="0"/>
-                            <w:color w:val="000000"/>
-                            <w:sz w:val="18"/>
-                            <w:szCs w:val="18"/>
-                          </w:rPr>
-                          <w:t xml:space="preserve"> Web前端开发 </w:t>
-                        </w:r>
-                        <w:r>
-                          <w:rPr>
-                            <w:color w:val="000000"/>
-                            <w:sz w:val="18"/>
-                            <w:szCs w:val="18"/>
-                          </w:rPr>
-                          <w:t>    </w:t>
-                        </w:r>
-                      </w:p>
-                    </w:tc>
-                  </w:tr>
-                  <w:tr>
-                    <w:trPr>
-                      <w:tblCellSpacing w:w="0" w:type="dxa"/>
-                    </w:trPr>
-                    <w:tc>
-                      <w:tcPr>
-                        <w:tcW w:w="10650" w:type="dxa"/>
-                        <w:gridSpan w:val="2"/>
-                      </w:tcPr>
-                      <w:p>
-                        <w:pPr>
-                          <w:numPr>
-                            <w:ilvl w:val="0"/>
-                            <w:numId w:val="2"/>
-                          </w:numPr>
-                          <w:spacing w:line="320" w:lineRule="atLeast"/>
-                          <w:rPr>
-                            <w:color w:val="000000"/>
-                            <w:sz w:val="18"/>
-                            <w:szCs w:val="18"/>
-                          </w:rPr>
-                        </w:pPr>
-                        <w:proofErr w:type="spellStart"/>
-                        <w:r>
-                          <w:rPr>
-                            <w:rFonts w:hint="eastAsia"/>
-                            <w:color w:val="000000"/>
-                            <w:sz w:val="18"/>
-                            <w:szCs w:val="18"/>
-                          </w:rPr>
-                          <w:t>Vue+webpack</w:t>
-                        </w:r>
-                        <w:proofErr w:type="spellEnd"/>
-                        <w:r>
-                          <w:rPr>
-                            <w:rFonts w:hint="eastAsia"/>
-                            <w:color w:val="000000"/>
-                            <w:sz w:val="18"/>
-                            <w:szCs w:val="18"/>
-                          </w:rPr>
-                          <w:t xml:space="preserve"> 内部管理后台开发(主要负责</w:t>
-                        </w:r>
-                        <w:proofErr w:type="spellStart"/>
-                        <w:r>
-                          <w:rPr>
-                            <w:rFonts w:hint="eastAsia"/>
-                            <w:color w:val="000000"/>
-                            <w:sz w:val="18"/>
-                            <w:szCs w:val="18"/>
-                          </w:rPr>
-                          <w:t>nuxt+elementUI</w:t>
-                        </w:r>
-                        <w:proofErr w:type="spellEnd"/>
-                        <w:r>
-                          <w:rPr>
-                            <w:rFonts w:hint="eastAsia"/>
-                            <w:color w:val="000000"/>
-                            <w:sz w:val="18"/>
-                            <w:szCs w:val="18"/>
-                          </w:rPr>
-                          <w:t>的搭建+公用组建开发和两个管理页面的开发搭建工作)</w:t>
-                        </w:r>
-                      </w:p>
-                      <w:p>
-                        <w:pPr>
-                          <w:numPr>
-                            <w:ilvl w:val="0"/>
-                            <w:numId w:val="2"/>
-                          </w:numPr>
-                          <w:spacing w:line="320" w:lineRule="atLeast"/>
-                          <w:rPr>
-                            <w:color w:val="000000"/>
-                            <w:sz w:val="18"/>
-                            <w:szCs w:val="18"/>
-                          </w:rPr>
-                        </w:pPr>
-                        <w:r>
-                          <w:rPr>
-                            <w:rFonts w:hint="eastAsia"/>
-                            <w:color w:val="000000"/>
-                            <w:sz w:val="18"/>
-                            <w:szCs w:val="18"/>
-                          </w:rPr>
-                          <w:t>使用react开发内部后台系统（主要用ant后台</w:t>
-                        </w:r>
-                        <w:proofErr w:type="spellStart"/>
-                        <w:r>
-                          <w:rPr>
-                            <w:rFonts w:hint="eastAsia"/>
-                            <w:color w:val="000000"/>
-                            <w:sz w:val="18"/>
-                            <w:szCs w:val="18"/>
-                          </w:rPr>
-                          <w:t>ui</w:t>
-                        </w:r>
-                        <w:proofErr w:type="spellEnd"/>
-                        <w:r>
-                          <w:rPr>
-                            <w:rFonts w:hint="eastAsia"/>
-                            <w:color w:val="000000"/>
-                            <w:sz w:val="18"/>
-                            <w:szCs w:val="18"/>
-                          </w:rPr>
-                          <w:t>框架开发），参与八戒校园的重构工作（http://xiaoyuan.zbj.com/）；</w:t>
-                        </w:r>
-                      </w:p>
-                      <w:p>
-                        <w:pPr>
-                          <w:numPr>
-                            <w:ilvl w:val="0"/>
-                            <w:numId w:val="2"/>
-                          </w:numPr>
-                          <w:spacing w:line="320" w:lineRule="atLeast"/>
-                          <w:rPr>
-                            <w:color w:val="000000"/>
-                            <w:sz w:val="18"/>
-                            <w:szCs w:val="18"/>
-                          </w:rPr>
-                        </w:pPr>
-                        <w:r>
-                          <w:rPr>
-                            <w:rFonts w:hint="eastAsia"/>
-                            <w:color w:val="000000"/>
-                            <w:sz w:val="18"/>
-                            <w:szCs w:val="18"/>
-                          </w:rPr>
-                          <w:t>带校招生开发项目，使用</w:t>
-                        </w:r>
-                        <w:proofErr w:type="spellStart"/>
-                        <w:r>
-                          <w:rPr>
-                            <w:rFonts w:hint="eastAsia"/>
-                            <w:color w:val="000000"/>
-                            <w:sz w:val="18"/>
-                            <w:szCs w:val="18"/>
-                          </w:rPr>
-                          <w:t>nodejs</w:t>
-                        </w:r>
-                        <w:proofErr w:type="spellEnd"/>
-                        <w:r>
-                          <w:rPr>
-                            <w:rFonts w:hint="eastAsia"/>
-                            <w:color w:val="000000"/>
-                            <w:sz w:val="18"/>
-                            <w:szCs w:val="18"/>
-                          </w:rPr>
-                          <w:t>作为中间层和JAVA后端做数据交互等工作</w:t>
-                        </w:r>
-                      </w:p>
-                      <w:p>
-                        <w:pPr>
-                          <w:numPr>
-                            <w:ilvl w:val="0"/>
-                            <w:numId w:val="2"/>
-                          </w:numPr>
-                          <w:spacing w:line="320" w:lineRule="atLeast"/>
-                          <w:rPr>
-                            <w:color w:val="000000"/>
-                            <w:sz w:val="18"/>
-                            <w:szCs w:val="18"/>
-                          </w:rPr>
-                        </w:pPr>
-                        <w:r>
-                          <w:rPr>
-                            <w:rFonts w:hint="eastAsia"/>
-                            <w:color w:val="000000"/>
-                            <w:sz w:val="18"/>
-                            <w:szCs w:val="18"/>
-                          </w:rPr>
-                          <w:t>技术分享学习新技术：react，</w:t>
-                        </w:r>
-                        <w:proofErr w:type="spellStart"/>
-                        <w:r>
-                          <w:rPr>
-                            <w:rFonts w:hint="eastAsia"/>
-                            <w:color w:val="000000"/>
-                            <w:sz w:val="18"/>
-                            <w:szCs w:val="18"/>
-                          </w:rPr>
-                          <w:t>node+mongodb</w:t>
-                        </w:r>
-                        <w:proofErr w:type="spellEnd"/>
-                        <w:r>
-                          <w:rPr>
-                            <w:rFonts w:hint="eastAsia"/>
-                            <w:color w:val="000000"/>
-                            <w:sz w:val="18"/>
-                            <w:szCs w:val="18"/>
-                          </w:rPr>
-                          <w:t>（https://github.com/ithack/nodeJsMongodb-demo）等新技术的探索学习</w:t>
-                        </w:r>
-                      </w:p>
-                    </w:tc>
-                  </w:tr>
-                  <w:tr>
-                    <w:trPr>
-                      <w:tblCellSpacing w:w="0" w:type="dxa"/>
-                    </w:trPr>
-                    <w:tc>
-                      <w:tcPr>
-                        <w:tcW w:w="10650" w:type="dxa"/>
-                        <w:gridSpan w:val="2"/>
-                      </w:tcPr>
-                      <w:p>
-                        <w:pPr>
-                          <w:spacing w:line="320" w:lineRule="atLeast"/>
-                          <w:rPr>
-                            <w:color w:val="000000"/>
-                            <w:sz w:val="18"/>
-                            <w:szCs w:val="18"/>
-                          </w:rPr>
-                        </w:pPr>
-                        <w:r>
-                          <w:rPr>
-                            <w:b/>
-                            <w:bCs/>
-                            <w:color w:val="000000"/>
-                            <w:sz w:val="18"/>
-                            <w:szCs w:val="18"/>
-                          </w:rPr>
                           <w:t>2014 /3--201</w:t>
                         </w:r>
                         <w:r>
@@ -2281,7 +2071,6 @@
                             <w:sz w:val="18"/>
                             <w:szCs w:val="18"/>
                           </w:rPr>
-                          <w:lastRenderedPageBreak/>
                           <w:t xml:space="preserve">技术部 </w:t>
                         </w:r>
                         <w:r>
@@ -2413,6 +2202,7 @@
                             <w:sz w:val="18"/>
                             <w:szCs w:val="18"/>
                           </w:rPr>
+                          <w:lastRenderedPageBreak/>
                           <w:t xml:space="preserve">完成JavaScript脚本编写及jQuery特效编写 </w:t>
                         </w:r>
                       </w:p>
@@ -3074,16 +2864,108 @@
                 <w:p>
                   <w:pPr>
                     <w:rPr>
-                      <w:sz w:val="21"/>
-                      <w:szCs w:val="21"/>
-                    </w:rPr>
-                  </w:pPr>
-                  <w:r>
-                    <w:rPr>
                       <w:rFonts w:hint="eastAsia"/>
                       <w:sz w:val="18"/>
                       <w:szCs w:val="18"/>
                     </w:rPr>
+                  </w:pPr>
+                  <w:r>
+                    <w:rPr>
+                      <w:rFonts w:hint="eastAsia"/>
+                      <w:sz w:val="18"/>
+                      <w:szCs w:val="18"/>
+                    </w:rPr>
+                    <w:t>会员后台项目：</w:t>
+                  </w:r>
+                  <w:r>
+                    <w:fldChar w:fldCharType="begin"/>
+                  </w:r>
+                  <w:r>
+                    <w:instrText xml:space="preserve"> HYPERLINK "https://github.com/fe-cli/vue3.0-template" </w:instrText>
+                  </w:r>
+                  <w:r>
+                    <w:fldChar w:fldCharType="separate"/>
+                  </w:r>
+                  <w:r>
+                    <w:rPr>
+                      <w:rStyle w:val="aa"/>
+                    </w:rPr>
+                    <w:t>https://github.com/fe-cli/vue3.0-template</w:t>
+                  </w:r>
+                  <w:r>
+                    <w:fldChar w:fldCharType="end"/>
+                  </w:r>
+                  <w:r>
+                    <w:rPr>
+                      <w:rFonts w:hint="eastAsia"/>
+                    </w:rPr>
+                    <w:t xml:space="preserve"> </w:t>
+                  </w:r>
+                  <w:r>
+                    <w:rPr>
+                      <w:sz w:val="18"/>
+                      <w:szCs w:val="18"/>
+                    </w:rPr>
+                    <w:t>(</w:t>
+                  </w:r>
+                  <w:r>
+                    <w:rPr>
+                      <w:rFonts w:hint="eastAsia"/>
+                      <w:sz w:val="18"/>
+                      <w:szCs w:val="18"/>
+                    </w:rPr>
+                    <w:t>项目搭建，自动格式化，</w:t>
+                  </w:r>
+                  <w:proofErr w:type="spellStart"/>
+                  <w:r>
+                    <w:rPr>
+                      <w:rFonts w:hint="eastAsia"/>
+                      <w:sz w:val="18"/>
+                      <w:szCs w:val="18"/>
+                    </w:rPr>
+                    <w:t>eslint</w:t>
+                  </w:r>
+                  <w:proofErr w:type="spellEnd"/>
+                  <w:r>
+                    <w:rPr>
+                      <w:rFonts w:hint="eastAsia"/>
+                      <w:sz w:val="18"/>
+                      <w:szCs w:val="18"/>
+                    </w:rPr>
+                    <w:t>校验，git</w:t>
+                  </w:r>
+                  <w:r>
+                    <w:rPr>
+                      <w:sz w:val="18"/>
+                      <w:szCs w:val="18"/>
+                    </w:rPr>
+                    <w:t xml:space="preserve"> </w:t>
+                  </w:r>
+                  <w:r>
+                    <w:rPr>
+                      <w:rFonts w:hint="eastAsia"/>
+                      <w:sz w:val="18"/>
+                      <w:szCs w:val="18"/>
+                    </w:rPr>
+                    <w:t>commit提交校验，等工具，适合多人协作开发统一标准化项目！其中项目中二次封装了上传和Table组件！解决了动态表单生成和生成后根据接口返回的校验规则进行前端校验！)</w:t>
+                  </w:r>
+                  <w:bookmarkStart w:id="0" w:name="_GoBack"/>
+                  <w:bookmarkEnd w:id="0"/>
+                </w:p>
+                <w:p>
+                  <w:pPr>
+                    <w:rPr>
+                      <w:rFonts w:hint="eastAsia"/>
+                      <w:sz w:val="21"/>
+                      <w:szCs w:val="21"/>
+                    </w:rPr>
+                  </w:pPr>
+                  <w:r>
+                    <w:rPr>
+                      <w:rFonts w:hint="eastAsia"/>
+                      <w:sz w:val="18"/>
+                      <w:szCs w:val="18"/>
+                    </w:rPr>
                     <w:t>可视化项目：</w:t>
                   </w:r>
                   <w:r>
@@ -3101,12 +2983,41 @@
                     </w:rPr>
                     <w:t xml:space="preserve"> </w:t>
                   </w:r>
+                  <w:hyperlink r:id="rId6" w:history="1">
+                    <w:r>
+                      <w:rPr>
+                        <w:rStyle w:val="aa"/>
+                        <w:sz w:val="21"/>
+                        <w:szCs w:val="21"/>
+                      </w:rPr>
+                      <w:t>https://github.com/ithack/vueCMS</w:t>
+                    </w:r>
+                  </w:hyperlink>
                   <w:r>
                     <w:rPr>
+                      <w:rFonts w:hint="eastAsia"/>
                       <w:sz w:val="21"/>
                       <w:szCs w:val="21"/>
                     </w:rPr>
-                    <w:t>https://github.com/ithack/vueCMS</w:t>
+                    <w:t>（技术亮点：</w:t>
+                  </w:r>
+                  <w:proofErr w:type="spellStart"/>
+                  <w:r>
+                    <w:rPr>
+                      <w:rFonts w:hint="eastAsia"/>
+                      <w:sz w:val="21"/>
+                      <w:szCs w:val="21"/>
+                    </w:rPr>
+                    <w:t>vue</w:t>
+                  </w:r>
+                  <w:proofErr w:type="spellEnd"/>
+                  <w:r>
+                    <w:rPr>
+                      <w:rFonts w:hint="eastAsia"/>
+                      <w:sz w:val="21"/>
+                      <w:szCs w:val="21"/>
+                    </w:rPr>
+                    <w:t>拖拽生成JSON，整个项目从0开始解决方案和思路完全个人摸索出来）</w:t>
                   </w:r>
                 </w:p>
                 <w:tbl>
@@ -4054,6 +3965,18 @@
       <w:szCs w:val="18"/>
     </w:rPr>
   </w:style>
+  <w:style w:type="character" w:styleId="ab">
+    <w:name w:val="Unresolved Mention"/>
+    <w:basedOn w:val="a0"/>
+    <w:uiPriority w:val="99"/>
+    <w:semiHidden/>
+    <w:unhideWhenUsed/>
+    <w:rsid w:val="00A25854"/>
+    <w:rPr>
+      <w:color w:val="605E5C"/>
+      <w:shd w:val="clear" w:color="auto" w:fill="E1DFDD"/>
+    </w:rPr>
+  </w:style>
 </w:styles>
 </file>
 

</xml_diff>

<commit_message>
Site updated: 2019-06-27 11:11:37
</commit_message>
<xml_diff>
--- a/about/about_me.docx
+++ b/about/about_me.docx
@@ -1575,7 +1575,6 @@
                           </w:numPr>
                           <w:spacing w:line="320" w:lineRule="atLeast"/>
                           <w:rPr>
-                            <w:rFonts w:hint="eastAsia"/>
                             <w:color w:val="000000"/>
                             <w:sz w:val="18"/>
                             <w:szCs w:val="18"/>
@@ -1677,7 +1676,29 @@
                             <w:sz w:val="18"/>
                             <w:szCs w:val="18"/>
                           </w:rPr>
-                          <w:t xml:space="preserve"> /3： 奇虎360科技有限公司</w:t>
+                          <w:t xml:space="preserve"> /</w:t>
+                        </w:r>
+                        <w:r>
+                          <w:rPr>
+                            <w:b/>
+                            <w:bCs/>
+                            <w:color w:val="000000"/>
+                            <w:sz w:val="18"/>
+                            <w:szCs w:val="18"/>
+                          </w:rPr>
+                          <w:t>11</w:t>
+                        </w:r>
+                        <w:bookmarkStart w:id="0" w:name="_GoBack"/>
+                        <w:bookmarkEnd w:id="0"/>
+                        <w:r>
+                          <w:rPr>
+                            <w:b/>
+                            <w:bCs/>
+                            <w:color w:val="000000"/>
+                            <w:sz w:val="18"/>
+                            <w:szCs w:val="18"/>
+                          </w:rPr>
+                          <w:t>： 奇虎360科技有限公司</w:t>
                         </w:r>
                       </w:p>
                     </w:tc>
@@ -2864,7 +2885,6 @@
                 <w:p>
                   <w:pPr>
                     <w:rPr>
-                      <w:rFonts w:hint="eastAsia"/>
                       <w:sz w:val="18"/>
                       <w:szCs w:val="18"/>
                     </w:rPr>
@@ -2949,13 +2969,10 @@
                     </w:rPr>
                     <w:t>commit提交校验，等工具，适合多人协作开发统一标准化项目！其中项目中二次封装了上传和Table组件！解决了动态表单生成和生成后根据接口返回的校验规则进行前端校验！)</w:t>
                   </w:r>
-                  <w:bookmarkStart w:id="0" w:name="_GoBack"/>
-                  <w:bookmarkEnd w:id="0"/>
                 </w:p>
                 <w:p>
                   <w:pPr>
                     <w:rPr>
-                      <w:rFonts w:hint="eastAsia"/>
                       <w:sz w:val="21"/>
                       <w:szCs w:val="21"/>
                     </w:rPr>

</xml_diff>

<commit_message>
Site updated: 2019-08-29 16:27:35
</commit_message>
<xml_diff>
--- a/about/about_me.docx
+++ b/about/about_me.docx
@@ -1391,11 +1391,30 @@
                           </w:numPr>
                           <w:spacing w:line="320" w:lineRule="atLeast"/>
                           <w:rPr>
-                            <w:color w:val="000000"/>
-                            <w:sz w:val="18"/>
-                            <w:szCs w:val="18"/>
-                          </w:rPr>
-                        </w:pPr>
+                            <w:rFonts w:hint="eastAsia"/>
+                            <w:color w:val="000000"/>
+                            <w:sz w:val="18"/>
+                            <w:szCs w:val="18"/>
+                          </w:rPr>
+                        </w:pPr>
+                        <w:r>
+                          <w:rPr>
+                            <w:rFonts w:hint="eastAsia"/>
+                            <w:color w:val="000000"/>
+                            <w:sz w:val="18"/>
+                            <w:szCs w:val="18"/>
+                          </w:rPr>
+                          <w:t>京东会员</w:t>
+                        </w:r>
+                        <w:r>
+                          <w:rPr>
+                            <w:rFonts w:hint="eastAsia"/>
+                            <w:color w:val="000000"/>
+                            <w:sz w:val="18"/>
+                            <w:szCs w:val="18"/>
+                          </w:rPr>
+                          <w:t>/</w:t>
+                        </w:r>
                         <w:r>
                           <w:rPr>
                             <w:rFonts w:hint="eastAsia"/>
@@ -1404,6 +1423,23 @@
                             <w:szCs w:val="18"/>
                           </w:rPr>
                           <w:t>可视化运营页面搭建系统架构搭建研发</w:t>
+                        </w:r>
+                        <w:r>
+                          <w:rPr>
+                            <w:color w:val="000000"/>
+                            <w:sz w:val="18"/>
+                            <w:szCs w:val="18"/>
+                          </w:rPr>
+                          <w:t>(</w:t>
+                        </w:r>
+                        <w:r>
+                          <w:rPr>
+                            <w:rFonts w:hint="eastAsia"/>
+                            <w:color w:val="000000"/>
+                            <w:sz w:val="18"/>
+                            <w:szCs w:val="18"/>
+                          </w:rPr>
+                          <w:t>主导方案沟通、项目初始化搭建、通用组件开发等工作)</w:t>
                         </w:r>
                       </w:p>
                       <w:p>
@@ -1435,16 +1471,34 @@
                             <w:sz w:val="18"/>
                             <w:szCs w:val="18"/>
                           </w:rPr>
-                          <w:t>/京东会员</w:t>
-                        </w:r>
-                        <w:r>
-                          <w:rPr>
-                            <w:rFonts w:hint="eastAsia"/>
-                            <w:color w:val="000000"/>
-                            <w:sz w:val="18"/>
-                            <w:szCs w:val="18"/>
-                          </w:rPr>
-                          <w:t>，陪伴计划项目研发；</w:t>
+                          <w:t>/</w:t>
+                        </w:r>
+                        <w:r>
+                          <w:rPr>
+                            <w:rFonts w:hint="eastAsia"/>
+                            <w:color w:val="000000"/>
+                            <w:sz w:val="18"/>
+                            <w:szCs w:val="18"/>
+                          </w:rPr>
+                          <w:t>陪伴计划项目</w:t>
+                        </w:r>
+                        <w:r>
+                          <w:rPr>
+                            <w:rFonts w:hint="eastAsia"/>
+                            <w:color w:val="000000"/>
+                            <w:sz w:val="18"/>
+                            <w:szCs w:val="18"/>
+                          </w:rPr>
+                          <w:t>日常维护</w:t>
+                        </w:r>
+                        <w:r>
+                          <w:rPr>
+                            <w:rFonts w:hint="eastAsia"/>
+                            <w:color w:val="000000"/>
+                            <w:sz w:val="18"/>
+                            <w:szCs w:val="18"/>
+                          </w:rPr>
+                          <w:t>研发；</w:t>
                         </w:r>
                       </w:p>
                       <w:p>
@@ -1467,7 +1521,27 @@
                             <w:sz w:val="18"/>
                             <w:szCs w:val="18"/>
                           </w:rPr>
-                          <w:t>带领团队需求开发，解决开发中遇到的问题</w:t>
+                          <w:t>内部管理后台开发(主要负责</w:t>
+                        </w:r>
+                        <w:proofErr w:type="spellStart"/>
+                        <w:r>
+                          <w:rPr>
+                            <w:rFonts w:hint="eastAsia"/>
+                            <w:color w:val="000000"/>
+                            <w:sz w:val="18"/>
+                            <w:szCs w:val="18"/>
+                          </w:rPr>
+                          <w:t>nuxt+elementUI</w:t>
+                        </w:r>
+                        <w:proofErr w:type="spellEnd"/>
+                        <w:r>
+                          <w:rPr>
+                            <w:rFonts w:hint="eastAsia"/>
+                            <w:color w:val="000000"/>
+                            <w:sz w:val="18"/>
+                            <w:szCs w:val="18"/>
+                          </w:rPr>
+                          <w:t>的搭建+公用组建开发和两个管理页面的开发搭建工作)</w:t>
                         </w:r>
                       </w:p>
                       <w:p>
@@ -1483,6 +1557,15 @@
                             <w:szCs w:val="18"/>
                           </w:rPr>
                         </w:pPr>
+                        <w:r>
+                          <w:rPr>
+                            <w:rFonts w:hint="eastAsia"/>
+                            <w:color w:val="000000"/>
+                            <w:sz w:val="18"/>
+                            <w:szCs w:val="18"/>
+                          </w:rPr>
+                          <w:t>使用react开发内部后台系统（主要用ant后台</w:t>
+                        </w:r>
                         <w:proofErr w:type="spellStart"/>
                         <w:r>
                           <w:rPr>
@@ -1491,7 +1574,7 @@
                             <w:sz w:val="18"/>
                             <w:szCs w:val="18"/>
                           </w:rPr>
-                          <w:t>Vue+webpack</w:t>
+                          <w:t>ui</w:t>
                         </w:r>
                         <w:proofErr w:type="spellEnd"/>
                         <w:r>
@@ -1501,27 +1584,7 @@
                             <w:sz w:val="18"/>
                             <w:szCs w:val="18"/>
                           </w:rPr>
-                          <w:t xml:space="preserve"> 内部管理后台开发(主要负责</w:t>
-                        </w:r>
-                        <w:proofErr w:type="spellStart"/>
-                        <w:r>
-                          <w:rPr>
-                            <w:rFonts w:hint="eastAsia"/>
-                            <w:color w:val="000000"/>
-                            <w:sz w:val="18"/>
-                            <w:szCs w:val="18"/>
-                          </w:rPr>
-                          <w:t>nuxt+elementUI</w:t>
-                        </w:r>
-                        <w:proofErr w:type="spellEnd"/>
-                        <w:r>
-                          <w:rPr>
-                            <w:rFonts w:hint="eastAsia"/>
-                            <w:color w:val="000000"/>
-                            <w:sz w:val="18"/>
-                            <w:szCs w:val="18"/>
-                          </w:rPr>
-                          <w:t>的搭建+公用组建开发和两个管理页面的开发搭建工作)</w:t>
+                          <w:t>框架开发）；</w:t>
                         </w:r>
                       </w:p>
                       <w:p>
@@ -1544,7 +1607,7 @@
                             <w:sz w:val="18"/>
                             <w:szCs w:val="18"/>
                           </w:rPr>
-                          <w:t>使用react开发内部后台系统（主要用ant后台</w:t>
+                          <w:t>使用</w:t>
                         </w:r>
                         <w:proofErr w:type="spellStart"/>
                         <w:r>
@@ -1554,7 +1617,7 @@
                             <w:sz w:val="18"/>
                             <w:szCs w:val="18"/>
                           </w:rPr>
-                          <w:t>ui</w:t>
+                          <w:t>nodejs</w:t>
                         </w:r>
                         <w:proofErr w:type="spellEnd"/>
                         <w:r>
@@ -1564,7 +1627,7 @@
                             <w:sz w:val="18"/>
                             <w:szCs w:val="18"/>
                           </w:rPr>
-                          <w:t>框架开发）；</w:t>
+                          <w:t>作为中间层和JAVA后端做数据交互等工作</w:t>
                         </w:r>
                       </w:p>
                       <w:p>
@@ -1587,27 +1650,7 @@
                             <w:sz w:val="18"/>
                             <w:szCs w:val="18"/>
                           </w:rPr>
-                          <w:t>使用</w:t>
-                        </w:r>
-                        <w:proofErr w:type="spellStart"/>
-                        <w:r>
-                          <w:rPr>
-                            <w:rFonts w:hint="eastAsia"/>
-                            <w:color w:val="000000"/>
-                            <w:sz w:val="18"/>
-                            <w:szCs w:val="18"/>
-                          </w:rPr>
-                          <w:t>nodejs</w:t>
-                        </w:r>
-                        <w:proofErr w:type="spellEnd"/>
-                        <w:r>
-                          <w:rPr>
-                            <w:rFonts w:hint="eastAsia"/>
-                            <w:color w:val="000000"/>
-                            <w:sz w:val="18"/>
-                            <w:szCs w:val="18"/>
-                          </w:rPr>
-                          <w:t>作为中间层和JAVA后端做数据交互等工作</w:t>
+                          <w:t>需求分配，和帮助同事解决开发中遇到的问题</w:t>
                         </w:r>
                       </w:p>
                     </w:tc>
@@ -1688,8 +1731,6 @@
                           </w:rPr>
                           <w:t>11</w:t>
                         </w:r>
-                        <w:bookmarkStart w:id="0" w:name="_GoBack"/>
-                        <w:bookmarkEnd w:id="0"/>
                         <w:r>
                           <w:rPr>
                             <w:b/>
@@ -3034,7 +3075,17 @@
                       <w:sz w:val="21"/>
                       <w:szCs w:val="21"/>
                     </w:rPr>
-                    <w:t>拖拽生成JSON，整个项目从0开始解决方案和思路完全个人摸索出来）</w:t>
+                    <w:t>拖拽生成JSON，整个项目从0开始解决方案和思路完全个人摸索出来</w:t>
+                  </w:r>
+                  <w:bookmarkStart w:id="0" w:name="_GoBack"/>
+                  <w:bookmarkEnd w:id="0"/>
+                  <w:r>
+                    <w:rPr>
+                      <w:rFonts w:hint="eastAsia"/>
+                      <w:sz w:val="21"/>
+                      <w:szCs w:val="21"/>
+                    </w:rPr>
+                    <w:t>）</w:t>
                   </w:r>
                 </w:p>
                 <w:tbl>

</xml_diff>

<commit_message>
Site updated: 2019-09-04 11:04:14
</commit_message>
<xml_diff>
--- a/about/about_me.docx
+++ b/about/about_me.docx
@@ -1391,29 +1391,19 @@
                           </w:numPr>
                           <w:spacing w:line="320" w:lineRule="atLeast"/>
                           <w:rPr>
-                            <w:rFonts w:hint="eastAsia"/>
-                            <w:color w:val="000000"/>
-                            <w:sz w:val="18"/>
-                            <w:szCs w:val="18"/>
-                          </w:rPr>
-                        </w:pPr>
-                        <w:r>
-                          <w:rPr>
-                            <w:rFonts w:hint="eastAsia"/>
-                            <w:color w:val="000000"/>
-                            <w:sz w:val="18"/>
-                            <w:szCs w:val="18"/>
-                          </w:rPr>
-                          <w:t>京东会员</w:t>
-                        </w:r>
-                        <w:r>
-                          <w:rPr>
-                            <w:rFonts w:hint="eastAsia"/>
-                            <w:color w:val="000000"/>
-                            <w:sz w:val="18"/>
-                            <w:szCs w:val="18"/>
-                          </w:rPr>
-                          <w:t>/</w:t>
+                            <w:color w:val="000000"/>
+                            <w:sz w:val="18"/>
+                            <w:szCs w:val="18"/>
+                          </w:rPr>
+                        </w:pPr>
+                        <w:r>
+                          <w:rPr>
+                            <w:rFonts w:hint="eastAsia"/>
+                            <w:color w:val="000000"/>
+                            <w:sz w:val="18"/>
+                            <w:szCs w:val="18"/>
+                          </w:rPr>
+                          <w:t>京东会员/</w:t>
                         </w:r>
                         <w:r>
                           <w:rPr>
@@ -1480,7 +1470,25 @@
                             <w:sz w:val="18"/>
                             <w:szCs w:val="18"/>
                           </w:rPr>
-                          <w:t>陪伴计划项目</w:t>
+                          <w:t>陪伴计划</w:t>
+                        </w:r>
+                        <w:r>
+                          <w:rPr>
+                            <w:rFonts w:hint="eastAsia"/>
+                            <w:color w:val="000000"/>
+                            <w:sz w:val="18"/>
+                            <w:szCs w:val="18"/>
+                          </w:rPr>
+                          <w:t>/分享有礼等</w:t>
+                        </w:r>
+                        <w:r>
+                          <w:rPr>
+                            <w:rFonts w:hint="eastAsia"/>
+                            <w:color w:val="000000"/>
+                            <w:sz w:val="18"/>
+                            <w:szCs w:val="18"/>
+                          </w:rPr>
+                          <w:t>项目</w:t>
                         </w:r>
                         <w:r>
                           <w:rPr>
@@ -1607,27 +1615,7 @@
                             <w:sz w:val="18"/>
                             <w:szCs w:val="18"/>
                           </w:rPr>
-                          <w:t>使用</w:t>
-                        </w:r>
-                        <w:proofErr w:type="spellStart"/>
-                        <w:r>
-                          <w:rPr>
-                            <w:rFonts w:hint="eastAsia"/>
-                            <w:color w:val="000000"/>
-                            <w:sz w:val="18"/>
-                            <w:szCs w:val="18"/>
-                          </w:rPr>
-                          <w:t>nodejs</w:t>
-                        </w:r>
-                        <w:proofErr w:type="spellEnd"/>
-                        <w:r>
-                          <w:rPr>
-                            <w:rFonts w:hint="eastAsia"/>
-                            <w:color w:val="000000"/>
-                            <w:sz w:val="18"/>
-                            <w:szCs w:val="18"/>
-                          </w:rPr>
-                          <w:t>作为中间层和JAVA后端做数据交互等工作</w:t>
+                          <w:t>需求分配，和帮助同事解决开发中遇到的问题</w:t>
                         </w:r>
                       </w:p>
                       <w:p>
@@ -1650,13 +1638,36 @@
                             <w:sz w:val="18"/>
                             <w:szCs w:val="18"/>
                           </w:rPr>
-                          <w:t>需求分配，和帮助同事解决开发中遇到的问题</w:t>
+                          <w:t>使用</w:t>
+                        </w:r>
+                        <w:proofErr w:type="spellStart"/>
+                        <w:r>
+                          <w:rPr>
+                            <w:rFonts w:hint="eastAsia"/>
+                            <w:color w:val="000000"/>
+                            <w:sz w:val="18"/>
+                            <w:szCs w:val="18"/>
+                          </w:rPr>
+                          <w:t>nodejs</w:t>
+                        </w:r>
+                        <w:proofErr w:type="spellEnd"/>
+                        <w:r>
+                          <w:rPr>
+                            <w:rFonts w:hint="eastAsia"/>
+                            <w:color w:val="000000"/>
+                            <w:sz w:val="18"/>
+                            <w:szCs w:val="18"/>
+                          </w:rPr>
+                          <w:t>中间层和JAVA后端做数据交互等工作</w:t>
                         </w:r>
                       </w:p>
                     </w:tc>
                   </w:tr>
                 </w:tbl>
-                <w:p/>
+                <w:p>
+                  <w:bookmarkStart w:id="0" w:name="_GoBack"/>
+                  <w:bookmarkEnd w:id="0"/>
+                </w:p>
                 <w:tbl>
                   <w:tblPr>
                     <w:tblW w:w="10650" w:type="dxa"/>
@@ -2656,246 +2667,6 @@
                   </w:pPr>
                   <w:r>
                     <w:rPr>
-                      <w:rFonts w:ascii="Arial" w:hAnsi="Arial" w:cs="Arial"/>
-                      <w:b/>
-                      <w:bCs/>
-                      <w:color w:val="000000"/>
-                      <w:sz w:val="18"/>
-                      <w:szCs w:val="18"/>
-                    </w:rPr>
-                    <w:t>培训经历</w:t>
-                  </w:r>
-                </w:p>
-              </w:tc>
-            </w:tr>
-            <w:tr>
-              <w:trPr>
-                <w:tblCellSpacing w:w="15" w:type="dxa"/>
-              </w:trPr>
-              <w:tc>
-                <w:tcPr>
-                  <w:tcW w:w="10680" w:type="dxa"/>
-                  <w:vAlign w:val="center"/>
-                </w:tcPr>
-                <w:tbl>
-                  <w:tblPr>
-                    <w:tblW w:w="10650" w:type="dxa"/>
-                    <w:tblCellSpacing w:w="0" w:type="dxa"/>
-                    <w:tblLayout w:type="fixed"/>
-                    <w:tblCellMar>
-                      <w:left w:w="0" w:type="dxa"/>
-                      <w:right w:w="0" w:type="dxa"/>
-                    </w:tblCellMar>
-                    <w:tblLook w:val="04A0" w:firstRow="1" w:lastRow="0" w:firstColumn="1" w:lastColumn="0" w:noHBand="0" w:noVBand="1"/>
-                  </w:tblPr>
-                  <w:tblGrid>
-                    <w:gridCol w:w="1706"/>
-                    <w:gridCol w:w="3307"/>
-                    <w:gridCol w:w="3294"/>
-                    <w:gridCol w:w="2343"/>
-                  </w:tblGrid>
-                  <w:tr>
-                    <w:trPr>
-                      <w:tblCellSpacing w:w="0" w:type="dxa"/>
-                    </w:trPr>
-                    <w:tc>
-                      <w:tcPr>
-                        <w:tcW w:w="1706" w:type="dxa"/>
-                      </w:tcPr>
-                      <w:p>
-                        <w:pPr>
-                          <w:spacing w:line="320" w:lineRule="atLeast"/>
-                          <w:rPr>
-                            <w:color w:val="000000"/>
-                            <w:sz w:val="18"/>
-                            <w:szCs w:val="18"/>
-                          </w:rPr>
-                        </w:pPr>
-                        <w:r>
-                          <w:rPr>
-                            <w:color w:val="000000"/>
-                            <w:sz w:val="18"/>
-                            <w:szCs w:val="18"/>
-                          </w:rPr>
-                          <w:t xml:space="preserve">2009 /8 -- 2009 /11 </w:t>
-                        </w:r>
-                      </w:p>
-                    </w:tc>
-                    <w:tc>
-                      <w:tcPr>
-                        <w:tcW w:w="3307" w:type="dxa"/>
-                        <w:tcMar>
-                          <w:top w:w="0" w:type="dxa"/>
-                          <w:left w:w="0" w:type="dxa"/>
-                          <w:bottom w:w="0" w:type="dxa"/>
-                          <w:right w:w="150" w:type="dxa"/>
-                        </w:tcMar>
-                      </w:tcPr>
-                      <w:p>
-                        <w:pPr>
-                          <w:spacing w:line="320" w:lineRule="atLeast"/>
-                          <w:rPr>
-                            <w:color w:val="000000"/>
-                            <w:sz w:val="18"/>
-                            <w:szCs w:val="18"/>
-                          </w:rPr>
-                        </w:pPr>
-                        <w:r>
-                          <w:rPr>
-                            <w:color w:val="000000"/>
-                            <w:sz w:val="18"/>
-                            <w:szCs w:val="18"/>
-                          </w:rPr>
-                          <w:t xml:space="preserve">东方标准 </w:t>
-                        </w:r>
-                      </w:p>
-                    </w:tc>
-                    <w:tc>
-                      <w:tcPr>
-                        <w:tcW w:w="3294" w:type="dxa"/>
-                        <w:tcMar>
-                          <w:top w:w="0" w:type="dxa"/>
-                          <w:left w:w="0" w:type="dxa"/>
-                          <w:bottom w:w="0" w:type="dxa"/>
-                          <w:right w:w="150" w:type="dxa"/>
-                        </w:tcMar>
-                      </w:tcPr>
-                      <w:p>
-                        <w:pPr>
-                          <w:spacing w:line="320" w:lineRule="atLeast"/>
-                          <w:rPr>
-                            <w:color w:val="000000"/>
-                            <w:sz w:val="18"/>
-                            <w:szCs w:val="18"/>
-                          </w:rPr>
-                        </w:pPr>
-                        <w:r>
-                          <w:rPr>
-                            <w:color w:val="000000"/>
-                            <w:sz w:val="18"/>
-                            <w:szCs w:val="18"/>
-                          </w:rPr>
-                          <w:t xml:space="preserve">电脑美工设计师 </w:t>
-                        </w:r>
-                      </w:p>
-                    </w:tc>
-                    <w:tc>
-                      <w:tcPr>
-                        <w:tcW w:w="2343" w:type="dxa"/>
-                      </w:tcPr>
-                      <w:p>
-                        <w:pPr>
-                          <w:spacing w:line="320" w:lineRule="atLeast"/>
-                          <w:rPr>
-                            <w:color w:val="000000"/>
-                            <w:sz w:val="18"/>
-                            <w:szCs w:val="18"/>
-                          </w:rPr>
-                        </w:pPr>
-                      </w:p>
-                    </w:tc>
-                  </w:tr>
-                  <w:tr>
-                    <w:trPr>
-                      <w:tblCellSpacing w:w="0" w:type="dxa"/>
-                    </w:trPr>
-                    <w:tc>
-                      <w:tcPr>
-                        <w:tcW w:w="10650" w:type="dxa"/>
-                        <w:gridSpan w:val="4"/>
-                      </w:tcPr>
-                      <w:p>
-                        <w:pPr>
-                          <w:spacing w:line="320" w:lineRule="atLeast"/>
-                          <w:rPr>
-                            <w:color w:val="000000"/>
-                            <w:sz w:val="18"/>
-                            <w:szCs w:val="18"/>
-                          </w:rPr>
-                        </w:pPr>
-                        <w:proofErr w:type="spellStart"/>
-                        <w:r>
-                          <w:rPr>
-                            <w:color w:val="000000"/>
-                            <w:sz w:val="18"/>
-                            <w:szCs w:val="18"/>
-                          </w:rPr>
-                          <w:t>ps</w:t>
-                        </w:r>
-                        <w:proofErr w:type="spellEnd"/>
-                        <w:r>
-                          <w:rPr>
-                            <w:color w:val="000000"/>
-                            <w:sz w:val="18"/>
-                            <w:szCs w:val="18"/>
-                          </w:rPr>
-                          <w:t>、InDesign、Illustrator、</w:t>
-                        </w:r>
-                        <w:proofErr w:type="spellStart"/>
-                        <w:r>
-                          <w:rPr>
-                            <w:color w:val="000000"/>
-                            <w:sz w:val="18"/>
-                            <w:szCs w:val="18"/>
-                          </w:rPr>
-                          <w:t>CorelDRAWX</w:t>
-                        </w:r>
-                        <w:proofErr w:type="spellEnd"/>
-                        <w:r>
-                          <w:rPr>
-                            <w:color w:val="000000"/>
-                            <w:sz w:val="18"/>
-                            <w:szCs w:val="18"/>
-                          </w:rPr>
-                          <w:t xml:space="preserve">、Fireworks等软件学习； HTML/XHTML/DIV+CSS； 网页的实现及整个网站设计制作； Dreamweaver、FLASH软件的学习。 </w:t>
-                        </w:r>
-                      </w:p>
-                    </w:tc>
-                  </w:tr>
-                </w:tbl>
-                <w:p>
-                  <w:pPr>
-                    <w:spacing w:line="320" w:lineRule="atLeast"/>
-                    <w:rPr>
-                      <w:rFonts w:ascii="Arial" w:hAnsi="Arial" w:cs="Arial"/>
-                      <w:color w:val="000000"/>
-                      <w:sz w:val="18"/>
-                      <w:szCs w:val="18"/>
-                    </w:rPr>
-                  </w:pPr>
-                </w:p>
-              </w:tc>
-            </w:tr>
-            <w:tr>
-              <w:trPr>
-                <w:tblCellSpacing w:w="15" w:type="dxa"/>
-              </w:trPr>
-              <w:tc>
-                <w:tcPr>
-                  <w:tcW w:w="10680" w:type="dxa"/>
-                  <w:shd w:val="clear" w:color="auto" w:fill="EDEDED"/>
-                  <w:tcMar>
-                    <w:top w:w="75" w:type="dxa"/>
-                    <w:left w:w="150" w:type="dxa"/>
-                    <w:bottom w:w="75" w:type="dxa"/>
-                    <w:right w:w="0" w:type="dxa"/>
-                  </w:tcMar>
-                  <w:vAlign w:val="center"/>
-                </w:tcPr>
-                <w:p>
-                  <w:pPr>
-                    <w:spacing w:line="360" w:lineRule="atLeast"/>
-                    <w:rPr>
-                      <w:rFonts w:ascii="Arial" w:hAnsi="Arial" w:cs="Arial"/>
-                      <w:b/>
-                      <w:bCs/>
-                      <w:color w:val="000000"/>
-                      <w:sz w:val="18"/>
-                      <w:szCs w:val="18"/>
-                    </w:rPr>
-                  </w:pPr>
-                  <w:r>
-                    <w:rPr>
                       <w:rFonts w:hint="eastAsia"/>
                       <w:color w:val="000000"/>
                       <w:sz w:val="18"/>
@@ -3075,17 +2846,7 @@
                       <w:sz w:val="21"/>
                       <w:szCs w:val="21"/>
                     </w:rPr>
-                    <w:t>拖拽生成JSON，整个项目从0开始解决方案和思路完全个人摸索出来</w:t>
-                  </w:r>
-                  <w:bookmarkStart w:id="0" w:name="_GoBack"/>
-                  <w:bookmarkEnd w:id="0"/>
-                  <w:r>
-                    <w:rPr>
-                      <w:rFonts w:hint="eastAsia"/>
-                      <w:sz w:val="21"/>
-                      <w:szCs w:val="21"/>
-                    </w:rPr>
-                    <w:t>）</w:t>
+                    <w:t>拖拽生成JSON，整个项目从0开始解决方案和思路完全个人摸索出来）</w:t>
                   </w:r>
                 </w:p>
                 <w:tbl>

</xml_diff>